<commit_message>
Updated Test Cases for SCP-10-15-32
</commit_message>
<xml_diff>
--- a/Team A2/User Stories and Test Cases/Test Case SCP-10.docx
+++ b/Team A2/User Stories and Test Cases/Test Case SCP-10.docx
@@ -23,6 +23,17 @@
         </w:rPr>
         <w:t>Narrative Improvement</w:t>
       </w:r>
+      <w:r>
+        <w:rPr>
+          <w:rFonts w:eastAsia="Times New Roman" w:cs="Calibri"/>
+          <w:b/>
+          <w:bCs/>
+          <w:color w:val="000000"/>
+          <w:sz w:val="28"/>
+          <w:szCs w:val="28"/>
+        </w:rPr>
+        <w:t xml:space="preserve"> User Story</w:t>
+      </w:r>
     </w:p>
     <w:p>
       <w:pPr>
@@ -46,7 +57,706 @@
           <w:rFonts w:eastAsia="Times New Roman" w:cs="Calibri"/>
           <w:color w:val="000000"/>
         </w:rPr>
-        <w:t>want to be able to be truly involved within the game by having a backstory to follow along and root for the charatcer</w:t>
+        <w:t xml:space="preserve">want to be able to be truly involved within the game by having a backstory to follow along and root for the </w:t>
+      </w:r>
+      <w:r>
+        <w:rPr>
+          <w:rFonts w:eastAsia="Times New Roman" w:cs="Calibri"/>
+          <w:color w:val="000000"/>
+        </w:rPr>
+        <w:t>character</w:t>
+      </w:r>
+      <w:r>
+        <w:rPr>
+          <w:rFonts w:eastAsia="Times New Roman" w:cs="Calibri"/>
+        </w:rPr>
+        <w:br/>
+      </w:r>
+    </w:p>
+    <w:p>
+      <w:pPr>
+        <w:spacing w:after="0" w:line="240" w:lineRule="auto"/>
+        <w:textAlignment w:val="baseline"/>
+        <w:rPr>
+          <w:rFonts w:ascii="Segoe UI" w:eastAsia="Times New Roman" w:hAnsi="Segoe UI" w:cs="Segoe UI"/>
+          <w:sz w:val="18"/>
+          <w:szCs w:val="18"/>
+        </w:rPr>
+      </w:pPr>
+      <w:r>
+        <w:rPr>
+          <w:rFonts w:eastAsia="Times New Roman" w:cs="Calibri"/>
+          <w:b/>
+          <w:bCs/>
+          <w:color w:val="000000"/>
+          <w:sz w:val="28"/>
+          <w:szCs w:val="28"/>
+        </w:rPr>
+        <w:t xml:space="preserve">Narrative Improvement </w:t>
+      </w:r>
+      <w:r>
+        <w:rPr>
+          <w:rFonts w:eastAsia="Times New Roman" w:cs="Calibri"/>
+          <w:b/>
+          <w:bCs/>
+          <w:color w:val="000000"/>
+          <w:sz w:val="28"/>
+          <w:szCs w:val="28"/>
+        </w:rPr>
+        <w:t>Test Case</w:t>
+      </w:r>
+    </w:p>
+    <w:p>
+      <w:pPr>
+        <w:spacing w:after="0" w:line="240" w:lineRule="auto"/>
+        <w:textAlignment w:val="baseline"/>
+        <w:rPr>
+          <w:rFonts w:ascii="Segoe UI" w:eastAsia="Times New Roman" w:hAnsi="Segoe UI" w:cs="Segoe UI"/>
+          <w:sz w:val="18"/>
+          <w:szCs w:val="18"/>
+        </w:rPr>
+      </w:pPr>
+    </w:p>
+    <w:p>
+      <w:pPr>
+        <w:spacing w:after="0" w:line="360" w:lineRule="auto"/>
+        <w:textAlignment w:val="baseline"/>
+        <w:rPr>
+          <w:rFonts w:eastAsia="Times New Roman" w:cstheme="minorHAnsi"/>
+        </w:rPr>
+      </w:pPr>
+      <w:r>
+        <w:rPr>
+          <w:rFonts w:eastAsia="Times New Roman" w:cstheme="minorHAnsi"/>
+        </w:rPr>
+        <w:t>Test Case Information</w:t>
+      </w:r>
+    </w:p>
+    <w:tbl>
+      <w:tblPr>
+        <w:tblW w:w="9345" w:type="dxa"/>
+        <w:tblLayout w:type="fixed"/>
+        <w:tblCellMar>
+          <w:left w:w="7" w:type="dxa"/>
+          <w:right w:w="7" w:type="dxa"/>
+        </w:tblCellMar>
+        <w:tblLook w:val="04A0" w:firstRow="1" w:lastRow="0" w:firstColumn="1" w:lastColumn="0" w:noHBand="0" w:noVBand="1"/>
+      </w:tblPr>
+      <w:tblGrid>
+        <w:gridCol w:w="4673"/>
+        <w:gridCol w:w="4672"/>
+      </w:tblGrid>
+      <w:tr>
+        <w:tc>
+          <w:tcPr>
+            <w:tcW w:w="4673" w:type="dxa"/>
+            <w:tcBorders>
+              <w:top w:val="single" w:sz="6" w:space="0" w:color="000000"/>
+              <w:left w:val="single" w:sz="6" w:space="0" w:color="000000"/>
+              <w:bottom w:val="single" w:sz="6" w:space="0" w:color="000000"/>
+              <w:right w:val="single" w:sz="6" w:space="0" w:color="000000"/>
+            </w:tcBorders>
+            <w:hideMark/>
+          </w:tcPr>
+          <w:p>
+            <w:pPr>
+              <w:widowControl w:val="0"/>
+              <w:spacing w:after="0" w:line="240" w:lineRule="auto"/>
+              <w:textAlignment w:val="baseline"/>
+              <w:rPr>
+                <w:rFonts w:ascii="Times New Roman" w:eastAsia="Times New Roman" w:hAnsi="Times New Roman" w:cs="Times New Roman"/>
+                <w:sz w:val="24"/>
+                <w:szCs w:val="24"/>
+              </w:rPr>
+            </w:pPr>
+            <w:r>
+              <w:rPr>
+                <w:rFonts w:eastAsia="Times New Roman" w:cs="Calibri"/>
+                <w:b/>
+                <w:bCs/>
+              </w:rPr>
+              <w:t>Test Case</w:t>
+            </w:r>
+            <w:r>
+              <w:rPr>
+                <w:rFonts w:eastAsia="Times New Roman" w:cs="Calibri"/>
+              </w:rPr>
+              <w:t> </w:t>
+            </w:r>
+            <w:r>
+              <w:rPr>
+                <w:rFonts w:eastAsia="Times New Roman" w:cs="Calibri"/>
+                <w:b/>
+                <w:bCs/>
+              </w:rPr>
+              <w:t>ID</w:t>
+            </w:r>
+            <w:r>
+              <w:rPr>
+                <w:rFonts w:eastAsia="Times New Roman" w:cs="Calibri"/>
+              </w:rPr>
+              <w:t> </w:t>
+            </w:r>
+          </w:p>
+        </w:tc>
+        <w:tc>
+          <w:tcPr>
+            <w:tcW w:w="4672" w:type="dxa"/>
+            <w:tcBorders>
+              <w:top w:val="single" w:sz="6" w:space="0" w:color="000000"/>
+              <w:left w:val="single" w:sz="6" w:space="0" w:color="000000"/>
+              <w:bottom w:val="single" w:sz="6" w:space="0" w:color="000000"/>
+              <w:right w:val="single" w:sz="6" w:space="0" w:color="000000"/>
+            </w:tcBorders>
+            <w:hideMark/>
+          </w:tcPr>
+          <w:p>
+            <w:pPr>
+              <w:widowControl w:val="0"/>
+              <w:spacing w:after="0" w:line="240" w:lineRule="auto"/>
+              <w:textAlignment w:val="baseline"/>
+              <w:rPr>
+                <w:rFonts w:ascii="Times New Roman" w:eastAsia="Times New Roman" w:hAnsi="Times New Roman" w:cs="Times New Roman"/>
+                <w:sz w:val="24"/>
+                <w:szCs w:val="24"/>
+              </w:rPr>
+            </w:pPr>
+            <w:r>
+              <w:rPr>
+                <w:rFonts w:eastAsia="Times New Roman" w:cs="Calibri"/>
+              </w:rPr>
+              <w:t>Workplan SCP-10</w:t>
+            </w:r>
+          </w:p>
+        </w:tc>
+      </w:tr>
+      <w:tr>
+        <w:tc>
+          <w:tcPr>
+            <w:tcW w:w="4673" w:type="dxa"/>
+            <w:tcBorders>
+              <w:top w:val="single" w:sz="6" w:space="0" w:color="000000"/>
+              <w:left w:val="single" w:sz="6" w:space="0" w:color="000000"/>
+              <w:bottom w:val="single" w:sz="6" w:space="0" w:color="000000"/>
+              <w:right w:val="single" w:sz="6" w:space="0" w:color="000000"/>
+            </w:tcBorders>
+            <w:hideMark/>
+          </w:tcPr>
+          <w:p>
+            <w:pPr>
+              <w:widowControl w:val="0"/>
+              <w:spacing w:after="0" w:line="240" w:lineRule="auto"/>
+              <w:textAlignment w:val="baseline"/>
+              <w:rPr>
+                <w:rFonts w:ascii="Times New Roman" w:eastAsia="Times New Roman" w:hAnsi="Times New Roman" w:cs="Times New Roman"/>
+                <w:sz w:val="24"/>
+                <w:szCs w:val="24"/>
+              </w:rPr>
+            </w:pPr>
+            <w:r>
+              <w:rPr>
+                <w:rFonts w:eastAsia="Times New Roman" w:cs="Calibri"/>
+                <w:b/>
+                <w:bCs/>
+              </w:rPr>
+              <w:t>Owner of Test</w:t>
+            </w:r>
+            <w:r>
+              <w:rPr>
+                <w:rFonts w:eastAsia="Times New Roman" w:cs="Calibri"/>
+              </w:rPr>
+              <w:t> </w:t>
+            </w:r>
+          </w:p>
+        </w:tc>
+        <w:tc>
+          <w:tcPr>
+            <w:tcW w:w="4672" w:type="dxa"/>
+            <w:tcBorders>
+              <w:top w:val="single" w:sz="6" w:space="0" w:color="000000"/>
+              <w:left w:val="single" w:sz="6" w:space="0" w:color="000000"/>
+              <w:bottom w:val="single" w:sz="6" w:space="0" w:color="000000"/>
+              <w:right w:val="single" w:sz="6" w:space="0" w:color="000000"/>
+            </w:tcBorders>
+            <w:hideMark/>
+          </w:tcPr>
+          <w:p>
+            <w:pPr>
+              <w:widowControl w:val="0"/>
+              <w:spacing w:after="0" w:line="240" w:lineRule="auto"/>
+              <w:textAlignment w:val="baseline"/>
+              <w:rPr>
+                <w:rFonts w:ascii="Times New Roman" w:eastAsia="Times New Roman" w:hAnsi="Times New Roman" w:cs="Times New Roman"/>
+                <w:sz w:val="24"/>
+                <w:szCs w:val="24"/>
+              </w:rPr>
+            </w:pPr>
+            <w:r>
+              <w:rPr>
+                <w:rFonts w:eastAsia="Times New Roman" w:cs="Calibri"/>
+              </w:rPr>
+              <w:t>Ty Hutchison</w:t>
+            </w:r>
+          </w:p>
+        </w:tc>
+      </w:tr>
+      <w:tr>
+        <w:tc>
+          <w:tcPr>
+            <w:tcW w:w="4673" w:type="dxa"/>
+            <w:tcBorders>
+              <w:top w:val="single" w:sz="6" w:space="0" w:color="000000"/>
+              <w:left w:val="single" w:sz="6" w:space="0" w:color="000000"/>
+              <w:bottom w:val="single" w:sz="6" w:space="0" w:color="000000"/>
+              <w:right w:val="single" w:sz="6" w:space="0" w:color="000000"/>
+            </w:tcBorders>
+            <w:hideMark/>
+          </w:tcPr>
+          <w:p>
+            <w:pPr>
+              <w:widowControl w:val="0"/>
+              <w:spacing w:after="0" w:line="240" w:lineRule="auto"/>
+              <w:textAlignment w:val="baseline"/>
+              <w:rPr>
+                <w:rFonts w:ascii="Times New Roman" w:eastAsia="Times New Roman" w:hAnsi="Times New Roman" w:cs="Times New Roman"/>
+                <w:sz w:val="24"/>
+                <w:szCs w:val="24"/>
+              </w:rPr>
+            </w:pPr>
+            <w:r>
+              <w:rPr>
+                <w:rFonts w:eastAsia="Times New Roman" w:cs="Calibri"/>
+                <w:b/>
+                <w:bCs/>
+              </w:rPr>
+              <w:t>Test Name</w:t>
+            </w:r>
+            <w:r>
+              <w:rPr>
+                <w:rFonts w:eastAsia="Times New Roman" w:cs="Calibri"/>
+              </w:rPr>
+              <w:t> </w:t>
+            </w:r>
+          </w:p>
+        </w:tc>
+        <w:tc>
+          <w:tcPr>
+            <w:tcW w:w="4672" w:type="dxa"/>
+            <w:tcBorders>
+              <w:top w:val="single" w:sz="6" w:space="0" w:color="000000"/>
+              <w:left w:val="single" w:sz="6" w:space="0" w:color="000000"/>
+              <w:bottom w:val="single" w:sz="6" w:space="0" w:color="000000"/>
+              <w:right w:val="single" w:sz="6" w:space="0" w:color="000000"/>
+            </w:tcBorders>
+            <w:hideMark/>
+          </w:tcPr>
+          <w:p>
+            <w:pPr>
+              <w:widowControl w:val="0"/>
+              <w:spacing w:after="0" w:line="240" w:lineRule="auto"/>
+              <w:textAlignment w:val="baseline"/>
+              <w:rPr>
+                <w:rFonts w:ascii="Times New Roman" w:eastAsia="Times New Roman" w:hAnsi="Times New Roman" w:cs="Times New Roman"/>
+                <w:sz w:val="24"/>
+                <w:szCs w:val="24"/>
+              </w:rPr>
+            </w:pPr>
+            <w:r>
+              <w:rPr>
+                <w:rFonts w:eastAsia="Times New Roman" w:cs="Calibri"/>
+              </w:rPr>
+              <w:t>Narrative Improvement </w:t>
+            </w:r>
+          </w:p>
+        </w:tc>
+      </w:tr>
+      <w:tr>
+        <w:tc>
+          <w:tcPr>
+            <w:tcW w:w="4673" w:type="dxa"/>
+            <w:tcBorders>
+              <w:top w:val="single" w:sz="6" w:space="0" w:color="000000"/>
+              <w:left w:val="single" w:sz="6" w:space="0" w:color="000000"/>
+              <w:bottom w:val="single" w:sz="6" w:space="0" w:color="000000"/>
+              <w:right w:val="single" w:sz="6" w:space="0" w:color="000000"/>
+            </w:tcBorders>
+          </w:tcPr>
+          <w:p>
+            <w:pPr>
+              <w:widowControl w:val="0"/>
+              <w:spacing w:after="0" w:line="240" w:lineRule="auto"/>
+              <w:textAlignment w:val="baseline"/>
+              <w:rPr>
+                <w:rFonts w:eastAsia="Times New Roman" w:cs="Calibri"/>
+                <w:b/>
+                <w:bCs/>
+              </w:rPr>
+            </w:pPr>
+            <w:r>
+              <w:rPr>
+                <w:rFonts w:eastAsia="Times New Roman" w:cs="Calibri"/>
+                <w:b/>
+                <w:bCs/>
+              </w:rPr>
+              <w:t>Test Location (path)</w:t>
+            </w:r>
+          </w:p>
+        </w:tc>
+        <w:tc>
+          <w:tcPr>
+            <w:tcW w:w="4672" w:type="dxa"/>
+            <w:tcBorders>
+              <w:top w:val="single" w:sz="6" w:space="0" w:color="000000"/>
+              <w:left w:val="single" w:sz="6" w:space="0" w:color="000000"/>
+              <w:bottom w:val="single" w:sz="6" w:space="0" w:color="000000"/>
+              <w:right w:val="single" w:sz="6" w:space="0" w:color="000000"/>
+            </w:tcBorders>
+          </w:tcPr>
+          <w:p>
+            <w:pPr>
+              <w:widowControl w:val="0"/>
+              <w:spacing w:after="0" w:line="240" w:lineRule="auto"/>
+              <w:textAlignment w:val="baseline"/>
+              <w:rPr>
+                <w:rFonts w:eastAsia="Times New Roman" w:cs="Calibri"/>
+              </w:rPr>
+            </w:pPr>
+            <w:r>
+              <w:rPr>
+                <w:rFonts w:eastAsia="Times New Roman" w:cs="Calibri"/>
+              </w:rPr>
+              <w:t>C:\Users\Ty Hutchison\Desktop\Sophmore Year\SER 225\Legacy Project\Team A2\User Stories and Test Cases</w:t>
+            </w:r>
+          </w:p>
+        </w:tc>
+      </w:tr>
+      <w:tr>
+        <w:tc>
+          <w:tcPr>
+            <w:tcW w:w="4673" w:type="dxa"/>
+            <w:tcBorders>
+              <w:top w:val="single" w:sz="6" w:space="0" w:color="000000"/>
+              <w:left w:val="single" w:sz="6" w:space="0" w:color="000000"/>
+              <w:bottom w:val="single" w:sz="6" w:space="0" w:color="000000"/>
+              <w:right w:val="single" w:sz="6" w:space="0" w:color="000000"/>
+            </w:tcBorders>
+            <w:hideMark/>
+          </w:tcPr>
+          <w:p>
+            <w:pPr>
+              <w:widowControl w:val="0"/>
+              <w:spacing w:after="0" w:line="240" w:lineRule="auto"/>
+              <w:textAlignment w:val="baseline"/>
+              <w:rPr>
+                <w:rFonts w:ascii="Times New Roman" w:eastAsia="Times New Roman" w:hAnsi="Times New Roman" w:cs="Times New Roman"/>
+                <w:sz w:val="24"/>
+                <w:szCs w:val="24"/>
+              </w:rPr>
+            </w:pPr>
+            <w:r>
+              <w:rPr>
+                <w:rFonts w:eastAsia="Times New Roman" w:cs="Calibri"/>
+                <w:b/>
+                <w:bCs/>
+              </w:rPr>
+              <w:t>Date of Last Revision</w:t>
+            </w:r>
+            <w:r>
+              <w:rPr>
+                <w:rFonts w:eastAsia="Times New Roman" w:cs="Calibri"/>
+              </w:rPr>
+              <w:t> </w:t>
+            </w:r>
+          </w:p>
+        </w:tc>
+        <w:tc>
+          <w:tcPr>
+            <w:tcW w:w="4672" w:type="dxa"/>
+            <w:tcBorders>
+              <w:top w:val="single" w:sz="6" w:space="0" w:color="000000"/>
+              <w:left w:val="single" w:sz="6" w:space="0" w:color="000000"/>
+              <w:bottom w:val="single" w:sz="6" w:space="0" w:color="000000"/>
+              <w:right w:val="single" w:sz="6" w:space="0" w:color="000000"/>
+            </w:tcBorders>
+            <w:hideMark/>
+          </w:tcPr>
+          <w:p>
+            <w:pPr>
+              <w:widowControl w:val="0"/>
+              <w:spacing w:after="0" w:line="240" w:lineRule="auto"/>
+              <w:textAlignment w:val="baseline"/>
+              <w:rPr>
+                <w:rFonts w:ascii="Times New Roman" w:eastAsia="Times New Roman" w:hAnsi="Times New Roman" w:cs="Times New Roman"/>
+                <w:sz w:val="24"/>
+                <w:szCs w:val="24"/>
+              </w:rPr>
+            </w:pPr>
+            <w:r>
+              <w:rPr>
+                <w:rFonts w:eastAsia="Times New Roman" w:cs="Calibri"/>
+              </w:rPr>
+              <w:t>11/4/2021 </w:t>
+            </w:r>
+          </w:p>
+        </w:tc>
+      </w:tr>
+      <w:tr>
+        <w:tc>
+          <w:tcPr>
+            <w:tcW w:w="4673" w:type="dxa"/>
+            <w:tcBorders>
+              <w:top w:val="single" w:sz="6" w:space="0" w:color="000000"/>
+              <w:left w:val="single" w:sz="6" w:space="0" w:color="000000"/>
+              <w:bottom w:val="single" w:sz="6" w:space="0" w:color="000000"/>
+              <w:right w:val="single" w:sz="6" w:space="0" w:color="000000"/>
+            </w:tcBorders>
+          </w:tcPr>
+          <w:p>
+            <w:pPr>
+              <w:widowControl w:val="0"/>
+              <w:spacing w:after="0" w:line="240" w:lineRule="auto"/>
+              <w:textAlignment w:val="baseline"/>
+              <w:rPr>
+                <w:rFonts w:eastAsia="Times New Roman" w:cs="Calibri"/>
+                <w:b/>
+                <w:bCs/>
+              </w:rPr>
+            </w:pPr>
+            <w:r>
+              <w:rPr>
+                <w:rFonts w:eastAsia="Times New Roman" w:cs="Calibri"/>
+                <w:b/>
+                <w:bCs/>
+              </w:rPr>
+              <w:t>Requirement Tested</w:t>
+            </w:r>
+          </w:p>
+        </w:tc>
+        <w:tc>
+          <w:tcPr>
+            <w:tcW w:w="4672" w:type="dxa"/>
+            <w:tcBorders>
+              <w:top w:val="single" w:sz="6" w:space="0" w:color="000000"/>
+              <w:left w:val="single" w:sz="6" w:space="0" w:color="000000"/>
+              <w:bottom w:val="single" w:sz="6" w:space="0" w:color="000000"/>
+              <w:right w:val="single" w:sz="6" w:space="0" w:color="000000"/>
+            </w:tcBorders>
+          </w:tcPr>
+          <w:p>
+            <w:pPr>
+              <w:widowControl w:val="0"/>
+              <w:spacing w:after="0" w:line="240" w:lineRule="auto"/>
+              <w:textAlignment w:val="baseline"/>
+              <w:rPr>
+                <w:rFonts w:eastAsia="Times New Roman" w:cs="Calibri"/>
+              </w:rPr>
+            </w:pPr>
+            <w:r>
+              <w:rPr>
+                <w:rFonts w:eastAsia="Times New Roman" w:cs="Calibri"/>
+              </w:rPr>
+              <w:t>The user will be able to see and follow the narrative backstory to the game</w:t>
+            </w:r>
+          </w:p>
+        </w:tc>
+      </w:tr>
+      <w:tr>
+        <w:tc>
+          <w:tcPr>
+            <w:tcW w:w="4673" w:type="dxa"/>
+            <w:tcBorders>
+              <w:top w:val="single" w:sz="6" w:space="0" w:color="000000"/>
+              <w:left w:val="single" w:sz="6" w:space="0" w:color="000000"/>
+              <w:bottom w:val="single" w:sz="6" w:space="0" w:color="000000"/>
+              <w:right w:val="single" w:sz="6" w:space="0" w:color="000000"/>
+            </w:tcBorders>
+          </w:tcPr>
+          <w:p>
+            <w:pPr>
+              <w:widowControl w:val="0"/>
+              <w:spacing w:after="0" w:line="240" w:lineRule="auto"/>
+              <w:textAlignment w:val="baseline"/>
+              <w:rPr>
+                <w:rFonts w:eastAsia="Times New Roman" w:cs="Calibri"/>
+                <w:b/>
+                <w:bCs/>
+              </w:rPr>
+            </w:pPr>
+            <w:r>
+              <w:rPr>
+                <w:rFonts w:eastAsia="Times New Roman" w:cs="Calibri"/>
+                <w:b/>
+                <w:bCs/>
+              </w:rPr>
+              <w:t>Test Configurations</w:t>
+            </w:r>
+          </w:p>
+        </w:tc>
+        <w:tc>
+          <w:tcPr>
+            <w:tcW w:w="4672" w:type="dxa"/>
+            <w:tcBorders>
+              <w:top w:val="single" w:sz="6" w:space="0" w:color="000000"/>
+              <w:left w:val="single" w:sz="6" w:space="0" w:color="000000"/>
+              <w:bottom w:val="single" w:sz="6" w:space="0" w:color="000000"/>
+              <w:right w:val="single" w:sz="6" w:space="0" w:color="000000"/>
+            </w:tcBorders>
+          </w:tcPr>
+          <w:p>
+            <w:pPr>
+              <w:widowControl w:val="0"/>
+              <w:spacing w:after="0" w:line="240" w:lineRule="auto"/>
+              <w:textAlignment w:val="baseline"/>
+              <w:rPr>
+                <w:rFonts w:eastAsia="Times New Roman" w:cs="Calibri"/>
+              </w:rPr>
+            </w:pPr>
+            <w:r>
+              <w:rPr>
+                <w:rFonts w:eastAsia="Times New Roman" w:cs="Calibri"/>
+              </w:rPr>
+              <w:t>N/A</w:t>
+            </w:r>
+          </w:p>
+        </w:tc>
+      </w:tr>
+      <w:tr>
+        <w:tc>
+          <w:tcPr>
+            <w:tcW w:w="4673" w:type="dxa"/>
+            <w:tcBorders>
+              <w:top w:val="single" w:sz="6" w:space="0" w:color="000000"/>
+              <w:left w:val="single" w:sz="6" w:space="0" w:color="000000"/>
+              <w:bottom w:val="single" w:sz="6" w:space="0" w:color="000000"/>
+              <w:right w:val="single" w:sz="6" w:space="0" w:color="000000"/>
+            </w:tcBorders>
+          </w:tcPr>
+          <w:p>
+            <w:pPr>
+              <w:widowControl w:val="0"/>
+              <w:spacing w:after="0" w:line="240" w:lineRule="auto"/>
+              <w:textAlignment w:val="baseline"/>
+              <w:rPr>
+                <w:rFonts w:eastAsia="Times New Roman" w:cs="Calibri"/>
+                <w:b/>
+                <w:bCs/>
+              </w:rPr>
+            </w:pPr>
+            <w:r>
+              <w:rPr>
+                <w:rFonts w:eastAsia="Times New Roman" w:cs="Calibri"/>
+                <w:b/>
+                <w:bCs/>
+              </w:rPr>
+              <w:t>Test interdependencies</w:t>
+            </w:r>
+          </w:p>
+        </w:tc>
+        <w:tc>
+          <w:tcPr>
+            <w:tcW w:w="4672" w:type="dxa"/>
+            <w:tcBorders>
+              <w:top w:val="single" w:sz="6" w:space="0" w:color="000000"/>
+              <w:left w:val="single" w:sz="6" w:space="0" w:color="000000"/>
+              <w:bottom w:val="single" w:sz="6" w:space="0" w:color="000000"/>
+              <w:right w:val="single" w:sz="6" w:space="0" w:color="000000"/>
+            </w:tcBorders>
+          </w:tcPr>
+          <w:p>
+            <w:pPr>
+              <w:widowControl w:val="0"/>
+              <w:spacing w:after="0" w:line="240" w:lineRule="auto"/>
+              <w:textAlignment w:val="baseline"/>
+              <w:rPr>
+                <w:rFonts w:eastAsia="Times New Roman" w:cs="Calibri"/>
+              </w:rPr>
+            </w:pPr>
+            <w:r>
+              <w:rPr>
+                <w:rFonts w:eastAsia="Times New Roman" w:cs="Calibri"/>
+              </w:rPr>
+              <w:t>Test Setup</w:t>
+            </w:r>
+          </w:p>
+        </w:tc>
+      </w:tr>
+      <w:tr>
+        <w:tc>
+          <w:tcPr>
+            <w:tcW w:w="4673" w:type="dxa"/>
+            <w:tcBorders>
+              <w:top w:val="single" w:sz="6" w:space="0" w:color="000000"/>
+              <w:left w:val="single" w:sz="6" w:space="0" w:color="000000"/>
+              <w:bottom w:val="single" w:sz="6" w:space="0" w:color="000000"/>
+              <w:right w:val="single" w:sz="6" w:space="0" w:color="000000"/>
+            </w:tcBorders>
+            <w:hideMark/>
+          </w:tcPr>
+          <w:p>
+            <w:pPr>
+              <w:widowControl w:val="0"/>
+              <w:spacing w:after="0" w:line="240" w:lineRule="auto"/>
+              <w:textAlignment w:val="baseline"/>
+              <w:rPr>
+                <w:rFonts w:ascii="Times New Roman" w:eastAsia="Times New Roman" w:hAnsi="Times New Roman" w:cs="Times New Roman"/>
+                <w:sz w:val="24"/>
+                <w:szCs w:val="24"/>
+              </w:rPr>
+            </w:pPr>
+            <w:r>
+              <w:rPr>
+                <w:rFonts w:eastAsia="Times New Roman" w:cs="Calibri"/>
+                <w:b/>
+                <w:bCs/>
+              </w:rPr>
+              <w:t>Test Objective</w:t>
+            </w:r>
+            <w:r>
+              <w:rPr>
+                <w:rFonts w:eastAsia="Times New Roman" w:cs="Calibri"/>
+              </w:rPr>
+              <w:t> </w:t>
+            </w:r>
+          </w:p>
+        </w:tc>
+        <w:tc>
+          <w:tcPr>
+            <w:tcW w:w="4672" w:type="dxa"/>
+            <w:tcBorders>
+              <w:top w:val="single" w:sz="6" w:space="0" w:color="000000"/>
+              <w:left w:val="single" w:sz="6" w:space="0" w:color="000000"/>
+              <w:bottom w:val="single" w:sz="6" w:space="0" w:color="000000"/>
+              <w:right w:val="single" w:sz="6" w:space="0" w:color="000000"/>
+            </w:tcBorders>
+            <w:hideMark/>
+          </w:tcPr>
+          <w:p>
+            <w:pPr>
+              <w:widowControl w:val="0"/>
+              <w:spacing w:after="0" w:line="240" w:lineRule="auto"/>
+              <w:textAlignment w:val="baseline"/>
+              <w:rPr>
+                <w:rFonts w:ascii="Times New Roman" w:eastAsia="Times New Roman" w:hAnsi="Times New Roman" w:cs="Times New Roman"/>
+                <w:sz w:val="24"/>
+                <w:szCs w:val="24"/>
+              </w:rPr>
+            </w:pPr>
+            <w:r>
+              <w:rPr>
+                <w:rFonts w:eastAsia="Times New Roman" w:cs="Calibri"/>
+                <w:color w:val="000000"/>
+              </w:rPr>
+              <w:t>Give the user a proper backstory to the game</w:t>
+            </w:r>
+          </w:p>
+        </w:tc>
+      </w:tr>
+    </w:tbl>
+    <w:p/>
+    <w:p/>
+    <w:p>
+      <w:r>
+        <w:t>Test Procedure</w:t>
       </w:r>
     </w:p>
     <w:tbl>
@@ -61,14 +771,16 @@
       </w:tblPr>
       <w:tblGrid>
         <w:gridCol w:w="1168"/>
-        <w:gridCol w:w="3505"/>
-        <w:gridCol w:w="3131"/>
+        <w:gridCol w:w="1947"/>
+        <w:gridCol w:w="1558"/>
+        <w:gridCol w:w="1557"/>
+        <w:gridCol w:w="1574"/>
         <w:gridCol w:w="1541"/>
       </w:tblGrid>
       <w:tr>
         <w:tc>
           <w:tcPr>
-            <w:tcW w:w="4673" w:type="dxa"/>
+            <w:tcW w:w="3115" w:type="dxa"/>
             <w:gridSpan w:val="2"/>
             <w:tcBorders>
               <w:top w:val="single" w:sz="6" w:space="0" w:color="000000"/>
@@ -76,12 +788,113 @@
               <w:bottom w:val="single" w:sz="6" w:space="0" w:color="000000"/>
               <w:right w:val="single" w:sz="6" w:space="0" w:color="000000"/>
             </w:tcBorders>
+          </w:tcPr>
+          <w:p>
+            <w:pPr>
+              <w:widowControl w:val="0"/>
+              <w:tabs>
+                <w:tab w:val="left" w:pos="780"/>
+              </w:tabs>
+              <w:spacing w:after="0" w:line="240" w:lineRule="auto"/>
+              <w:textAlignment w:val="baseline"/>
+              <w:rPr>
+                <w:rFonts w:eastAsia="Times New Roman" w:cs="Calibri"/>
+                <w:b/>
+                <w:bCs/>
+              </w:rPr>
+            </w:pPr>
+            <w:r>
+              <w:rPr>
+                <w:rFonts w:eastAsia="Times New Roman" w:cs="Calibri"/>
+                <w:b/>
+                <w:bCs/>
+              </w:rPr>
+              <w:t>Test Setup</w:t>
+            </w:r>
+          </w:p>
+        </w:tc>
+        <w:tc>
+          <w:tcPr>
+            <w:tcW w:w="3115" w:type="dxa"/>
+            <w:gridSpan w:val="2"/>
+            <w:tcBorders>
+              <w:top w:val="single" w:sz="6" w:space="0" w:color="000000"/>
+              <w:left w:val="single" w:sz="6" w:space="0" w:color="000000"/>
+              <w:bottom w:val="single" w:sz="6" w:space="0" w:color="000000"/>
+              <w:right w:val="single" w:sz="6" w:space="0" w:color="000000"/>
+            </w:tcBorders>
+          </w:tcPr>
+          <w:p>
+            <w:pPr>
+              <w:widowControl w:val="0"/>
+              <w:spacing w:after="0" w:line="240" w:lineRule="auto"/>
+              <w:textAlignment w:val="baseline"/>
+              <w:rPr>
+                <w:rFonts w:eastAsia="Times New Roman" w:cs="Calibri"/>
+                <w:b/>
+                <w:bCs/>
+              </w:rPr>
+            </w:pPr>
+            <w:r>
+              <w:rPr>
+                <w:rFonts w:eastAsia="Times New Roman" w:cs="Calibri"/>
+                <w:b/>
+                <w:bCs/>
+              </w:rPr>
+              <w:t>N/A</w:t>
+            </w:r>
+          </w:p>
+        </w:tc>
+        <w:tc>
+          <w:tcPr>
+            <w:tcW w:w="3115" w:type="dxa"/>
+            <w:gridSpan w:val="2"/>
+            <w:tcBorders>
+              <w:top w:val="single" w:sz="6" w:space="0" w:color="000000"/>
+              <w:left w:val="single" w:sz="6" w:space="0" w:color="000000"/>
+              <w:bottom w:val="single" w:sz="6" w:space="0" w:color="000000"/>
+              <w:right w:val="single" w:sz="6" w:space="0" w:color="000000"/>
+            </w:tcBorders>
+          </w:tcPr>
+          <w:p>
+            <w:pPr>
+              <w:widowControl w:val="0"/>
+              <w:spacing w:after="0" w:line="240" w:lineRule="auto"/>
+              <w:textAlignment w:val="baseline"/>
+              <w:rPr>
+                <w:rFonts w:eastAsia="Times New Roman" w:cs="Calibri"/>
+                <w:b/>
+                <w:bCs/>
+              </w:rPr>
+            </w:pPr>
+            <w:r>
+              <w:rPr>
+                <w:rFonts w:eastAsia="Times New Roman" w:cs="Calibri"/>
+                <w:b/>
+                <w:bCs/>
+              </w:rPr>
+              <w:t>N/A</w:t>
+            </w:r>
+          </w:p>
+        </w:tc>
+      </w:tr>
+      <w:tr>
+        <w:tc>
+          <w:tcPr>
+            <w:tcW w:w="1168" w:type="dxa"/>
+            <w:tcBorders>
+              <w:top w:val="single" w:sz="6" w:space="0" w:color="000000"/>
+              <w:left w:val="single" w:sz="6" w:space="0" w:color="000000"/>
+              <w:bottom w:val="single" w:sz="6" w:space="0" w:color="000000"/>
+              <w:right w:val="single" w:sz="6" w:space="0" w:color="000000"/>
+            </w:tcBorders>
             <w:hideMark/>
           </w:tcPr>
           <w:p>
             <w:pPr>
               <w:widowControl w:val="0"/>
               <w:spacing w:after="0" w:line="240" w:lineRule="auto"/>
+              <w:jc w:val="center"/>
               <w:textAlignment w:val="baseline"/>
               <w:rPr>
                 <w:rFonts w:ascii="Times New Roman" w:eastAsia="Times New Roman" w:hAnsi="Times New Roman" w:cs="Times New Roman"/>
@@ -95,7 +908,7 @@
                 <w:b/>
                 <w:bCs/>
               </w:rPr>
-              <w:t>Test Case</w:t>
+              <w:t>Step</w:t>
             </w:r>
             <w:r>
               <w:rPr>
@@ -103,25 +916,11 @@
               </w:rPr>
               <w:t> </w:t>
             </w:r>
-            <w:r>
-              <w:rPr>
-                <w:rFonts w:eastAsia="Times New Roman" w:cs="Calibri"/>
-                <w:b/>
-                <w:bCs/>
-              </w:rPr>
-              <w:t>ID</w:t>
-            </w:r>
-            <w:r>
-              <w:rPr>
-                <w:rFonts w:eastAsia="Times New Roman" w:cs="Calibri"/>
-              </w:rPr>
-              <w:t> </w:t>
-            </w:r>
-          </w:p>
-        </w:tc>
-        <w:tc>
-          <w:tcPr>
-            <w:tcW w:w="4672" w:type="dxa"/>
+          </w:p>
+        </w:tc>
+        <w:tc>
+          <w:tcPr>
+            <w:tcW w:w="3505" w:type="dxa"/>
             <w:gridSpan w:val="2"/>
             <w:tcBorders>
               <w:top w:val="single" w:sz="6" w:space="0" w:color="000000"/>
@@ -145,22 +944,22 @@
             <w:r>
               <w:rPr>
                 <w:rFonts w:eastAsia="Times New Roman" w:cs="Calibri"/>
-              </w:rPr>
-              <w:t>Workplan SCP-</w:t>
-            </w:r>
-            <w:r>
-              <w:rPr>
-                <w:rFonts w:eastAsia="Times New Roman" w:cs="Calibri"/>
-              </w:rPr>
-              <w:t>10</w:t>
-            </w:r>
-          </w:p>
-        </w:tc>
-      </w:tr>
-      <w:tr>
-        <w:tc>
-          <w:tcPr>
-            <w:tcW w:w="4673" w:type="dxa"/>
+                <w:b/>
+                <w:bCs/>
+              </w:rPr>
+              <w:t>Action</w:t>
+            </w:r>
+            <w:r>
+              <w:rPr>
+                <w:rFonts w:eastAsia="Times New Roman" w:cs="Calibri"/>
+              </w:rPr>
+              <w:t> </w:t>
+            </w:r>
+          </w:p>
+        </w:tc>
+        <w:tc>
+          <w:tcPr>
+            <w:tcW w:w="3131" w:type="dxa"/>
             <w:gridSpan w:val="2"/>
             <w:tcBorders>
               <w:top w:val="single" w:sz="6" w:space="0" w:color="000000"/>
@@ -187,7 +986,7 @@
                 <w:b/>
                 <w:bCs/>
               </w:rPr>
-              <w:t>Owner of Test</w:t>
+              <w:t>Expected Result</w:t>
             </w:r>
             <w:r>
               <w:rPr>
@@ -199,8 +998,7 @@
         </w:tc>
         <w:tc>
           <w:tcPr>
-            <w:tcW w:w="4672" w:type="dxa"/>
-            <w:gridSpan w:val="2"/>
+            <w:tcW w:w="1541" w:type="dxa"/>
             <w:tcBorders>
               <w:top w:val="single" w:sz="6" w:space="0" w:color="000000"/>
               <w:left w:val="single" w:sz="6" w:space="0" w:color="000000"/>
@@ -223,8 +1021,16 @@
             <w:r>
               <w:rPr>
                 <w:rFonts w:eastAsia="Times New Roman" w:cs="Calibri"/>
-              </w:rPr>
-              <w:t>Ty Hutchison</w:t>
+                <w:b/>
+                <w:bCs/>
+              </w:rPr>
+              <w:t>Pass</w:t>
+            </w:r>
+            <w:r>
+              <w:rPr>
+                <w:rFonts w:eastAsia="Times New Roman" w:cs="Calibri"/>
+              </w:rPr>
+              <w:t> </w:t>
             </w:r>
           </w:p>
         </w:tc>
@@ -232,8 +1038,7 @@
       <w:tr>
         <w:tc>
           <w:tcPr>
-            <w:tcW w:w="4673" w:type="dxa"/>
-            <w:gridSpan w:val="2"/>
+            <w:tcW w:w="1168" w:type="dxa"/>
             <w:tcBorders>
               <w:top w:val="single" w:sz="6" w:space="0" w:color="000000"/>
               <w:left w:val="single" w:sz="6" w:space="0" w:color="000000"/>
@@ -246,6 +1051,7 @@
             <w:pPr>
               <w:widowControl w:val="0"/>
               <w:spacing w:after="0" w:line="240" w:lineRule="auto"/>
+              <w:jc w:val="center"/>
               <w:textAlignment w:val="baseline"/>
               <w:rPr>
                 <w:rFonts w:ascii="Times New Roman" w:eastAsia="Times New Roman" w:hAnsi="Times New Roman" w:cs="Times New Roman"/>
@@ -256,22 +1062,14 @@
             <w:r>
               <w:rPr>
                 <w:rFonts w:eastAsia="Times New Roman" w:cs="Calibri"/>
-                <w:b/>
-                <w:bCs/>
-              </w:rPr>
-              <w:t>Test Name</w:t>
-            </w:r>
-            <w:r>
-              <w:rPr>
-                <w:rFonts w:eastAsia="Times New Roman" w:cs="Calibri"/>
-              </w:rPr>
-              <w:t> </w:t>
-            </w:r>
-          </w:p>
-        </w:tc>
-        <w:tc>
-          <w:tcPr>
-            <w:tcW w:w="4672" w:type="dxa"/>
+              </w:rPr>
+              <w:t>1 </w:t>
+            </w:r>
+          </w:p>
+        </w:tc>
+        <w:tc>
+          <w:tcPr>
+            <w:tcW w:w="3505" w:type="dxa"/>
             <w:gridSpan w:val="2"/>
             <w:tcBorders>
               <w:top w:val="single" w:sz="6" w:space="0" w:color="000000"/>
@@ -296,21 +1094,13 @@
               <w:rPr>
                 <w:rFonts w:eastAsia="Times New Roman" w:cs="Calibri"/>
               </w:rPr>
-              <w:t>Narrative Improvement</w:t>
-            </w:r>
-            <w:r>
-              <w:rPr>
-                <w:rFonts w:eastAsia="Times New Roman" w:cs="Calibri"/>
-              </w:rPr>
-              <w:t> </w:t>
-            </w:r>
-          </w:p>
-        </w:tc>
-      </w:tr>
-      <w:tr>
-        <w:tc>
-          <w:tcPr>
-            <w:tcW w:w="4673" w:type="dxa"/>
+              <w:t>Run the game. </w:t>
+            </w:r>
+          </w:p>
+        </w:tc>
+        <w:tc>
+          <w:tcPr>
+            <w:tcW w:w="3131" w:type="dxa"/>
             <w:gridSpan w:val="2"/>
             <w:tcBorders>
               <w:top w:val="single" w:sz="6" w:space="0" w:color="000000"/>
@@ -334,23 +1124,15 @@
             <w:r>
               <w:rPr>
                 <w:rFonts w:eastAsia="Times New Roman" w:cs="Calibri"/>
-                <w:b/>
-                <w:bCs/>
-              </w:rPr>
-              <w:t>Date of Last Revision</w:t>
-            </w:r>
-            <w:r>
-              <w:rPr>
-                <w:rFonts w:eastAsia="Times New Roman" w:cs="Calibri"/>
-              </w:rPr>
-              <w:t> </w:t>
-            </w:r>
-          </w:p>
-        </w:tc>
-        <w:tc>
-          <w:tcPr>
-            <w:tcW w:w="4672" w:type="dxa"/>
-            <w:gridSpan w:val="2"/>
+                <w:color w:val="000000"/>
+              </w:rPr>
+              <w:t>The game successfully opens. </w:t>
+            </w:r>
+          </w:p>
+        </w:tc>
+        <w:tc>
+          <w:tcPr>
+            <w:tcW w:w="1541" w:type="dxa"/>
             <w:tcBorders>
               <w:top w:val="single" w:sz="6" w:space="0" w:color="000000"/>
               <w:left w:val="single" w:sz="6" w:space="0" w:color="000000"/>
@@ -374,12 +1156,6 @@
               <w:rPr>
                 <w:rFonts w:eastAsia="Times New Roman" w:cs="Calibri"/>
               </w:rPr>
-              <w:t>11/4/2021</w:t>
-            </w:r>
-            <w:r>
-              <w:rPr>
-                <w:rFonts w:eastAsia="Times New Roman" w:cs="Calibri"/>
-              </w:rPr>
               <w:t> </w:t>
             </w:r>
           </w:p>
@@ -388,8 +1164,7 @@
       <w:tr>
         <w:tc>
           <w:tcPr>
-            <w:tcW w:w="4673" w:type="dxa"/>
-            <w:gridSpan w:val="2"/>
+            <w:tcW w:w="1168" w:type="dxa"/>
             <w:tcBorders>
               <w:top w:val="single" w:sz="6" w:space="0" w:color="000000"/>
               <w:left w:val="single" w:sz="6" w:space="0" w:color="000000"/>
@@ -402,6 +1177,7 @@
             <w:pPr>
               <w:widowControl w:val="0"/>
               <w:spacing w:after="0" w:line="240" w:lineRule="auto"/>
+              <w:jc w:val="center"/>
               <w:textAlignment w:val="baseline"/>
               <w:rPr>
                 <w:rFonts w:ascii="Times New Roman" w:eastAsia="Times New Roman" w:hAnsi="Times New Roman" w:cs="Times New Roman"/>
@@ -412,22 +1188,14 @@
             <w:r>
               <w:rPr>
                 <w:rFonts w:eastAsia="Times New Roman" w:cs="Calibri"/>
-                <w:b/>
-                <w:bCs/>
-              </w:rPr>
-              <w:t>Test Objective</w:t>
-            </w:r>
-            <w:r>
-              <w:rPr>
-                <w:rFonts w:eastAsia="Times New Roman" w:cs="Calibri"/>
-              </w:rPr>
-              <w:t> </w:t>
-            </w:r>
-          </w:p>
-        </w:tc>
-        <w:tc>
-          <w:tcPr>
-            <w:tcW w:w="4672" w:type="dxa"/>
+              </w:rPr>
+              <w:t>2 </w:t>
+            </w:r>
+          </w:p>
+        </w:tc>
+        <w:tc>
+          <w:tcPr>
+            <w:tcW w:w="3505" w:type="dxa"/>
             <w:gridSpan w:val="2"/>
             <w:tcBorders>
               <w:top w:val="single" w:sz="6" w:space="0" w:color="000000"/>
@@ -453,16 +1221,14 @@
                 <w:rFonts w:eastAsia="Times New Roman" w:cs="Calibri"/>
                 <w:color w:val="000000"/>
               </w:rPr>
-              <w:t>Give the user a proper backstory to the game</w:t>
-            </w:r>
-          </w:p>
-        </w:tc>
-      </w:tr>
-      <w:tr>
-        <w:tc>
-          <w:tcPr>
-            <w:tcW w:w="9345" w:type="dxa"/>
-            <w:gridSpan w:val="4"/>
+              <w:t>Enter Level 1</w:t>
+            </w:r>
+          </w:p>
+        </w:tc>
+        <w:tc>
+          <w:tcPr>
+            <w:tcW w:w="3131" w:type="dxa"/>
+            <w:gridSpan w:val="2"/>
             <w:tcBorders>
               <w:top w:val="single" w:sz="6" w:space="0" w:color="000000"/>
               <w:left w:val="single" w:sz="6" w:space="0" w:color="000000"/>
@@ -475,7 +1241,6 @@
             <w:pPr>
               <w:widowControl w:val="0"/>
               <w:spacing w:after="0" w:line="240" w:lineRule="auto"/>
-              <w:jc w:val="center"/>
               <w:textAlignment w:val="baseline"/>
               <w:rPr>
                 <w:rFonts w:ascii="Times New Roman" w:eastAsia="Times New Roman" w:hAnsi="Times New Roman" w:cs="Times New Roman"/>
@@ -486,24 +1251,15 @@
             <w:r>
               <w:rPr>
                 <w:rFonts w:eastAsia="Times New Roman" w:cs="Calibri"/>
-                <w:b/>
-                <w:bCs/>
-              </w:rPr>
-              <w:t>Test Procedure</w:t>
-            </w:r>
-            <w:r>
-              <w:rPr>
-                <w:rFonts w:eastAsia="Times New Roman" w:cs="Calibri"/>
-              </w:rPr>
-              <w:t> </w:t>
-            </w:r>
-          </w:p>
-        </w:tc>
-      </w:tr>
-      <w:tr>
-        <w:tc>
-          <w:tcPr>
-            <w:tcW w:w="1168" w:type="dxa"/>
+                <w:color w:val="000000"/>
+              </w:rPr>
+              <w:t>The Player enters the game on level 1</w:t>
+            </w:r>
+          </w:p>
+        </w:tc>
+        <w:tc>
+          <w:tcPr>
+            <w:tcW w:w="1541" w:type="dxa"/>
             <w:tcBorders>
               <w:top w:val="single" w:sz="6" w:space="0" w:color="000000"/>
               <w:left w:val="single" w:sz="6" w:space="0" w:color="000000"/>
@@ -516,7 +1272,6 @@
             <w:pPr>
               <w:widowControl w:val="0"/>
               <w:spacing w:after="0" w:line="240" w:lineRule="auto"/>
-              <w:jc w:val="center"/>
               <w:textAlignment w:val="baseline"/>
               <w:rPr>
                 <w:rFonts w:ascii="Times New Roman" w:eastAsia="Times New Roman" w:hAnsi="Times New Roman" w:cs="Times New Roman"/>
@@ -527,22 +1282,16 @@
             <w:r>
               <w:rPr>
                 <w:rFonts w:eastAsia="Times New Roman" w:cs="Calibri"/>
-                <w:b/>
-                <w:bCs/>
-              </w:rPr>
-              <w:t>Step</w:t>
-            </w:r>
-            <w:r>
-              <w:rPr>
-                <w:rFonts w:eastAsia="Times New Roman" w:cs="Calibri"/>
               </w:rPr>
               <w:t> </w:t>
             </w:r>
           </w:p>
         </w:tc>
-        <w:tc>
-          <w:tcPr>
-            <w:tcW w:w="3505" w:type="dxa"/>
+      </w:tr>
+      <w:tr>
+        <w:tc>
+          <w:tcPr>
+            <w:tcW w:w="1168" w:type="dxa"/>
             <w:tcBorders>
               <w:top w:val="single" w:sz="6" w:space="0" w:color="000000"/>
               <w:left w:val="single" w:sz="6" w:space="0" w:color="000000"/>
@@ -555,6 +1304,7 @@
             <w:pPr>
               <w:widowControl w:val="0"/>
               <w:spacing w:after="0" w:line="240" w:lineRule="auto"/>
+              <w:jc w:val="center"/>
               <w:textAlignment w:val="baseline"/>
               <w:rPr>
                 <w:rFonts w:ascii="Times New Roman" w:eastAsia="Times New Roman" w:hAnsi="Times New Roman" w:cs="Times New Roman"/>
@@ -565,22 +1315,15 @@
             <w:r>
               <w:rPr>
                 <w:rFonts w:eastAsia="Times New Roman" w:cs="Calibri"/>
-                <w:b/>
-                <w:bCs/>
-              </w:rPr>
-              <w:t>Action</w:t>
-            </w:r>
-            <w:r>
-              <w:rPr>
-                <w:rFonts w:eastAsia="Times New Roman" w:cs="Calibri"/>
-              </w:rPr>
-              <w:t> </w:t>
-            </w:r>
-          </w:p>
-        </w:tc>
-        <w:tc>
-          <w:tcPr>
-            <w:tcW w:w="3131" w:type="dxa"/>
+              </w:rPr>
+              <w:t>3 </w:t>
+            </w:r>
+          </w:p>
+        </w:tc>
+        <w:tc>
+          <w:tcPr>
+            <w:tcW w:w="3505" w:type="dxa"/>
+            <w:gridSpan w:val="2"/>
             <w:tcBorders>
               <w:top w:val="single" w:sz="6" w:space="0" w:color="000000"/>
               <w:left w:val="single" w:sz="6" w:space="0" w:color="000000"/>
@@ -603,22 +1346,16 @@
             <w:r>
               <w:rPr>
                 <w:rFonts w:eastAsia="Times New Roman" w:cs="Calibri"/>
-                <w:b/>
-                <w:bCs/>
-              </w:rPr>
-              <w:t>Expected Result</w:t>
-            </w:r>
-            <w:r>
-              <w:rPr>
-                <w:rFonts w:eastAsia="Times New Roman" w:cs="Calibri"/>
-              </w:rPr>
-              <w:t> </w:t>
-            </w:r>
-          </w:p>
-        </w:tc>
-        <w:tc>
-          <w:tcPr>
-            <w:tcW w:w="1541" w:type="dxa"/>
+                <w:color w:val="000000"/>
+              </w:rPr>
+              <w:t>See Walrus within Level 1</w:t>
+            </w:r>
+          </w:p>
+        </w:tc>
+        <w:tc>
+          <w:tcPr>
+            <w:tcW w:w="3131" w:type="dxa"/>
+            <w:gridSpan w:val="2"/>
             <w:tcBorders>
               <w:top w:val="single" w:sz="6" w:space="0" w:color="000000"/>
               <w:left w:val="single" w:sz="6" w:space="0" w:color="000000"/>
@@ -641,24 +1378,15 @@
             <w:r>
               <w:rPr>
                 <w:rFonts w:eastAsia="Times New Roman" w:cs="Calibri"/>
-                <w:b/>
-                <w:bCs/>
-              </w:rPr>
-              <w:t>Pass</w:t>
-            </w:r>
-            <w:r>
-              <w:rPr>
-                <w:rFonts w:eastAsia="Times New Roman" w:cs="Calibri"/>
-              </w:rPr>
-              <w:t> </w:t>
-            </w:r>
-          </w:p>
-        </w:tc>
-      </w:tr>
-      <w:tr>
-        <w:tc>
-          <w:tcPr>
-            <w:tcW w:w="1168" w:type="dxa"/>
+                <w:color w:val="000000"/>
+              </w:rPr>
+              <w:t>Player will successfully interact with the walrus</w:t>
+            </w:r>
+          </w:p>
+        </w:tc>
+        <w:tc>
+          <w:tcPr>
+            <w:tcW w:w="1541" w:type="dxa"/>
             <w:tcBorders>
               <w:top w:val="single" w:sz="6" w:space="0" w:color="000000"/>
               <w:left w:val="single" w:sz="6" w:space="0" w:color="000000"/>
@@ -671,7 +1399,6 @@
             <w:pPr>
               <w:widowControl w:val="0"/>
               <w:spacing w:after="0" w:line="240" w:lineRule="auto"/>
-              <w:jc w:val="center"/>
               <w:textAlignment w:val="baseline"/>
               <w:rPr>
                 <w:rFonts w:ascii="Times New Roman" w:eastAsia="Times New Roman" w:hAnsi="Times New Roman" w:cs="Times New Roman"/>
@@ -683,13 +1410,15 @@
               <w:rPr>
                 <w:rFonts w:eastAsia="Times New Roman" w:cs="Calibri"/>
               </w:rPr>
-              <w:t>1 </w:t>
-            </w:r>
-          </w:p>
-        </w:tc>
-        <w:tc>
-          <w:tcPr>
-            <w:tcW w:w="3505" w:type="dxa"/>
+              <w:t> </w:t>
+            </w:r>
+          </w:p>
+        </w:tc>
+      </w:tr>
+      <w:tr>
+        <w:tc>
+          <w:tcPr>
+            <w:tcW w:w="1168" w:type="dxa"/>
             <w:tcBorders>
               <w:top w:val="single" w:sz="6" w:space="0" w:color="000000"/>
               <w:left w:val="single" w:sz="6" w:space="0" w:color="000000"/>
@@ -702,6 +1431,7 @@
             <w:pPr>
               <w:widowControl w:val="0"/>
               <w:spacing w:after="0" w:line="240" w:lineRule="auto"/>
+              <w:jc w:val="center"/>
               <w:textAlignment w:val="baseline"/>
               <w:rPr>
                 <w:rFonts w:ascii="Times New Roman" w:eastAsia="Times New Roman" w:hAnsi="Times New Roman" w:cs="Times New Roman"/>
@@ -713,13 +1443,14 @@
               <w:rPr>
                 <w:rFonts w:eastAsia="Times New Roman" w:cs="Calibri"/>
               </w:rPr>
-              <w:t>Run the game. </w:t>
-            </w:r>
-          </w:p>
-        </w:tc>
-        <w:tc>
-          <w:tcPr>
-            <w:tcW w:w="3131" w:type="dxa"/>
+              <w:t>4 </w:t>
+            </w:r>
+          </w:p>
+        </w:tc>
+        <w:tc>
+          <w:tcPr>
+            <w:tcW w:w="3505" w:type="dxa"/>
+            <w:gridSpan w:val="2"/>
             <w:tcBorders>
               <w:top w:val="single" w:sz="6" w:space="0" w:color="000000"/>
               <w:left w:val="single" w:sz="6" w:space="0" w:color="000000"/>
@@ -744,13 +1475,14 @@
                 <w:rFonts w:eastAsia="Times New Roman" w:cs="Calibri"/>
                 <w:color w:val="000000"/>
               </w:rPr>
-              <w:t>The game successfully opens. </w:t>
-            </w:r>
-          </w:p>
-        </w:tc>
-        <w:tc>
-          <w:tcPr>
-            <w:tcW w:w="1541" w:type="dxa"/>
+              <w:t>Complete Level 1 </w:t>
+            </w:r>
+          </w:p>
+        </w:tc>
+        <w:tc>
+          <w:tcPr>
+            <w:tcW w:w="3131" w:type="dxa"/>
+            <w:gridSpan w:val="2"/>
             <w:tcBorders>
               <w:top w:val="single" w:sz="6" w:space="0" w:color="000000"/>
               <w:left w:val="single" w:sz="6" w:space="0" w:color="000000"/>
@@ -773,16 +1505,15 @@
             <w:r>
               <w:rPr>
                 <w:rFonts w:eastAsia="Times New Roman" w:cs="Calibri"/>
-              </w:rPr>
-              <w:t> </w:t>
-            </w:r>
-          </w:p>
-        </w:tc>
-      </w:tr>
-      <w:tr>
-        <w:tc>
-          <w:tcPr>
-            <w:tcW w:w="1168" w:type="dxa"/>
+                <w:color w:val="000000"/>
+              </w:rPr>
+              <w:t>The User is able to complete the level and move to the next level</w:t>
+            </w:r>
+          </w:p>
+        </w:tc>
+        <w:tc>
+          <w:tcPr>
+            <w:tcW w:w="1541" w:type="dxa"/>
             <w:tcBorders>
               <w:top w:val="single" w:sz="6" w:space="0" w:color="000000"/>
               <w:left w:val="single" w:sz="6" w:space="0" w:color="000000"/>
@@ -795,7 +1526,6 @@
             <w:pPr>
               <w:widowControl w:val="0"/>
               <w:spacing w:after="0" w:line="240" w:lineRule="auto"/>
-              <w:jc w:val="center"/>
               <w:textAlignment w:val="baseline"/>
               <w:rPr>
                 <w:rFonts w:ascii="Times New Roman" w:eastAsia="Times New Roman" w:hAnsi="Times New Roman" w:cs="Times New Roman"/>
@@ -807,105 +1537,6 @@
               <w:rPr>
                 <w:rFonts w:eastAsia="Times New Roman" w:cs="Calibri"/>
               </w:rPr>
-              <w:t>2 </w:t>
-            </w:r>
-          </w:p>
-        </w:tc>
-        <w:tc>
-          <w:tcPr>
-            <w:tcW w:w="3505" w:type="dxa"/>
-            <w:tcBorders>
-              <w:top w:val="single" w:sz="6" w:space="0" w:color="000000"/>
-              <w:left w:val="single" w:sz="6" w:space="0" w:color="000000"/>
-              <w:bottom w:val="single" w:sz="6" w:space="0" w:color="000000"/>
-              <w:right w:val="single" w:sz="6" w:space="0" w:color="000000"/>
-            </w:tcBorders>
-            <w:hideMark/>
-          </w:tcPr>
-          <w:p>
-            <w:pPr>
-              <w:widowControl w:val="0"/>
-              <w:spacing w:after="0" w:line="240" w:lineRule="auto"/>
-              <w:textAlignment w:val="baseline"/>
-              <w:rPr>
-                <w:rFonts w:ascii="Times New Roman" w:eastAsia="Times New Roman" w:hAnsi="Times New Roman" w:cs="Times New Roman"/>
-                <w:sz w:val="24"/>
-                <w:szCs w:val="24"/>
-              </w:rPr>
-            </w:pPr>
-            <w:r>
-              <w:rPr>
-                <w:rFonts w:eastAsia="Times New Roman" w:cs="Calibri"/>
-                <w:color w:val="000000"/>
-              </w:rPr>
-              <w:t>Enter Level 1</w:t>
-            </w:r>
-          </w:p>
-        </w:tc>
-        <w:tc>
-          <w:tcPr>
-            <w:tcW w:w="3131" w:type="dxa"/>
-            <w:tcBorders>
-              <w:top w:val="single" w:sz="6" w:space="0" w:color="000000"/>
-              <w:left w:val="single" w:sz="6" w:space="0" w:color="000000"/>
-              <w:bottom w:val="single" w:sz="6" w:space="0" w:color="000000"/>
-              <w:right w:val="single" w:sz="6" w:space="0" w:color="000000"/>
-            </w:tcBorders>
-            <w:hideMark/>
-          </w:tcPr>
-          <w:p>
-            <w:pPr>
-              <w:widowControl w:val="0"/>
-              <w:spacing w:after="0" w:line="240" w:lineRule="auto"/>
-              <w:textAlignment w:val="baseline"/>
-              <w:rPr>
-                <w:rFonts w:ascii="Times New Roman" w:eastAsia="Times New Roman" w:hAnsi="Times New Roman" w:cs="Times New Roman"/>
-                <w:sz w:val="24"/>
-                <w:szCs w:val="24"/>
-              </w:rPr>
-            </w:pPr>
-            <w:r>
-              <w:rPr>
-                <w:rFonts w:eastAsia="Times New Roman" w:cs="Calibri"/>
-                <w:color w:val="000000"/>
-              </w:rPr>
-              <w:t xml:space="preserve">The Player </w:t>
-            </w:r>
-            <w:r>
-              <w:rPr>
-                <w:rFonts w:eastAsia="Times New Roman" w:cs="Calibri"/>
-                <w:color w:val="000000"/>
-              </w:rPr>
-              <w:t>enters the game on level 1</w:t>
-            </w:r>
-          </w:p>
-        </w:tc>
-        <w:tc>
-          <w:tcPr>
-            <w:tcW w:w="1541" w:type="dxa"/>
-            <w:tcBorders>
-              <w:top w:val="single" w:sz="6" w:space="0" w:color="000000"/>
-              <w:left w:val="single" w:sz="6" w:space="0" w:color="000000"/>
-              <w:bottom w:val="single" w:sz="6" w:space="0" w:color="000000"/>
-              <w:right w:val="single" w:sz="6" w:space="0" w:color="000000"/>
-            </w:tcBorders>
-            <w:hideMark/>
-          </w:tcPr>
-          <w:p>
-            <w:pPr>
-              <w:widowControl w:val="0"/>
-              <w:spacing w:after="0" w:line="240" w:lineRule="auto"/>
-              <w:textAlignment w:val="baseline"/>
-              <w:rPr>
-                <w:rFonts w:ascii="Times New Roman" w:eastAsia="Times New Roman" w:hAnsi="Times New Roman" w:cs="Times New Roman"/>
-                <w:sz w:val="24"/>
-                <w:szCs w:val="24"/>
-              </w:rPr>
-            </w:pPr>
-            <w:r>
-              <w:rPr>
-                <w:rFonts w:eastAsia="Times New Roman" w:cs="Calibri"/>
-              </w:rPr>
               <w:t> </w:t>
             </w:r>
           </w:p>
@@ -921,7 +1552,6 @@
               <w:bottom w:val="single" w:sz="6" w:space="0" w:color="000000"/>
               <w:right w:val="single" w:sz="6" w:space="0" w:color="000000"/>
             </w:tcBorders>
-            <w:hideMark/>
           </w:tcPr>
           <w:p>
             <w:pPr>
@@ -930,78 +1560,74 @@
               <w:jc w:val="center"/>
               <w:textAlignment w:val="baseline"/>
               <w:rPr>
-                <w:rFonts w:ascii="Times New Roman" w:eastAsia="Times New Roman" w:hAnsi="Times New Roman" w:cs="Times New Roman"/>
-                <w:sz w:val="24"/>
-                <w:szCs w:val="24"/>
-              </w:rPr>
-            </w:pPr>
-            <w:r>
-              <w:rPr>
-                <w:rFonts w:eastAsia="Times New Roman" w:cs="Calibri"/>
-              </w:rPr>
-              <w:t>3 </w:t>
+                <w:rFonts w:eastAsia="Times New Roman" w:cs="Calibri"/>
+              </w:rPr>
+            </w:pPr>
+            <w:r>
+              <w:rPr>
+                <w:rFonts w:eastAsia="Times New Roman" w:cs="Calibri"/>
+              </w:rPr>
+              <w:t>5</w:t>
             </w:r>
           </w:p>
         </w:tc>
         <w:tc>
           <w:tcPr>
             <w:tcW w:w="3505" w:type="dxa"/>
-            <w:tcBorders>
-              <w:top w:val="single" w:sz="6" w:space="0" w:color="000000"/>
-              <w:left w:val="single" w:sz="6" w:space="0" w:color="000000"/>
-              <w:bottom w:val="single" w:sz="6" w:space="0" w:color="000000"/>
-              <w:right w:val="single" w:sz="6" w:space="0" w:color="000000"/>
-            </w:tcBorders>
-            <w:hideMark/>
-          </w:tcPr>
-          <w:p>
-            <w:pPr>
-              <w:widowControl w:val="0"/>
-              <w:spacing w:after="0" w:line="240" w:lineRule="auto"/>
-              <w:textAlignment w:val="baseline"/>
-              <w:rPr>
-                <w:rFonts w:ascii="Times New Roman" w:eastAsia="Times New Roman" w:hAnsi="Times New Roman" w:cs="Times New Roman"/>
-                <w:sz w:val="24"/>
-                <w:szCs w:val="24"/>
-              </w:rPr>
-            </w:pPr>
-            <w:r>
+            <w:gridSpan w:val="2"/>
+            <w:tcBorders>
+              <w:top w:val="single" w:sz="6" w:space="0" w:color="000000"/>
+              <w:left w:val="single" w:sz="6" w:space="0" w:color="000000"/>
+              <w:bottom w:val="single" w:sz="6" w:space="0" w:color="000000"/>
+              <w:right w:val="single" w:sz="6" w:space="0" w:color="000000"/>
+            </w:tcBorders>
+          </w:tcPr>
+          <w:p>
+            <w:pPr>
+              <w:widowControl w:val="0"/>
+              <w:spacing w:after="0" w:line="240" w:lineRule="auto"/>
+              <w:textAlignment w:val="baseline"/>
               <w:rPr>
                 <w:rFonts w:eastAsia="Times New Roman" w:cs="Calibri"/>
                 <w:color w:val="000000"/>
               </w:rPr>
-              <w:t>See Walrus within Level 1</w:t>
+            </w:pPr>
+            <w:r>
+              <w:rPr>
+                <w:rFonts w:eastAsia="Times New Roman" w:cs="Calibri"/>
+                <w:color w:val="000000"/>
+              </w:rPr>
+              <w:t>Enter next Level</w:t>
             </w:r>
           </w:p>
         </w:tc>
         <w:tc>
           <w:tcPr>
             <w:tcW w:w="3131" w:type="dxa"/>
-            <w:tcBorders>
-              <w:top w:val="single" w:sz="6" w:space="0" w:color="000000"/>
-              <w:left w:val="single" w:sz="6" w:space="0" w:color="000000"/>
-              <w:bottom w:val="single" w:sz="6" w:space="0" w:color="000000"/>
-              <w:right w:val="single" w:sz="6" w:space="0" w:color="000000"/>
-            </w:tcBorders>
-            <w:hideMark/>
-          </w:tcPr>
-          <w:p>
-            <w:pPr>
-              <w:widowControl w:val="0"/>
-              <w:spacing w:after="0" w:line="240" w:lineRule="auto"/>
-              <w:textAlignment w:val="baseline"/>
-              <w:rPr>
-                <w:rFonts w:ascii="Times New Roman" w:eastAsia="Times New Roman" w:hAnsi="Times New Roman" w:cs="Times New Roman"/>
-                <w:sz w:val="24"/>
-                <w:szCs w:val="24"/>
-              </w:rPr>
-            </w:pPr>
-            <w:r>
+            <w:gridSpan w:val="2"/>
+            <w:tcBorders>
+              <w:top w:val="single" w:sz="6" w:space="0" w:color="000000"/>
+              <w:left w:val="single" w:sz="6" w:space="0" w:color="000000"/>
+              <w:bottom w:val="single" w:sz="6" w:space="0" w:color="000000"/>
+              <w:right w:val="single" w:sz="6" w:space="0" w:color="000000"/>
+            </w:tcBorders>
+          </w:tcPr>
+          <w:p>
+            <w:pPr>
+              <w:widowControl w:val="0"/>
+              <w:spacing w:after="0" w:line="240" w:lineRule="auto"/>
+              <w:textAlignment w:val="baseline"/>
               <w:rPr>
                 <w:rFonts w:eastAsia="Times New Roman" w:cs="Calibri"/>
                 <w:color w:val="000000"/>
               </w:rPr>
-              <w:t>Player will successfully interact with the walrus</w:t>
+            </w:pPr>
+            <w:r>
+              <w:rPr>
+                <w:rFonts w:eastAsia="Times New Roman" w:cs="Calibri"/>
+                <w:color w:val="000000"/>
+              </w:rPr>
+              <w:t>The Player enters the game on the next level</w:t>
             </w:r>
           </w:p>
         </w:tc>
@@ -1014,25 +1640,16 @@
               <w:bottom w:val="single" w:sz="6" w:space="0" w:color="000000"/>
               <w:right w:val="single" w:sz="6" w:space="0" w:color="000000"/>
             </w:tcBorders>
-            <w:hideMark/>
-          </w:tcPr>
-          <w:p>
-            <w:pPr>
-              <w:widowControl w:val="0"/>
-              <w:spacing w:after="0" w:line="240" w:lineRule="auto"/>
-              <w:textAlignment w:val="baseline"/>
-              <w:rPr>
-                <w:rFonts w:ascii="Times New Roman" w:eastAsia="Times New Roman" w:hAnsi="Times New Roman" w:cs="Times New Roman"/>
-                <w:sz w:val="24"/>
-                <w:szCs w:val="24"/>
-              </w:rPr>
-            </w:pPr>
-            <w:r>
-              <w:rPr>
-                <w:rFonts w:eastAsia="Times New Roman" w:cs="Calibri"/>
-              </w:rPr>
-              <w:t> </w:t>
-            </w:r>
+          </w:tcPr>
+          <w:p>
+            <w:pPr>
+              <w:widowControl w:val="0"/>
+              <w:spacing w:after="0" w:line="240" w:lineRule="auto"/>
+              <w:textAlignment w:val="baseline"/>
+              <w:rPr>
+                <w:rFonts w:eastAsia="Times New Roman" w:cs="Calibri"/>
+              </w:rPr>
+            </w:pPr>
           </w:p>
         </w:tc>
       </w:tr>
@@ -1046,7 +1663,6 @@
               <w:bottom w:val="single" w:sz="6" w:space="0" w:color="000000"/>
               <w:right w:val="single" w:sz="6" w:space="0" w:color="000000"/>
             </w:tcBorders>
-            <w:hideMark/>
           </w:tcPr>
           <w:p>
             <w:pPr>
@@ -1055,92 +1671,75 @@
               <w:jc w:val="center"/>
               <w:textAlignment w:val="baseline"/>
               <w:rPr>
-                <w:rFonts w:ascii="Times New Roman" w:eastAsia="Times New Roman" w:hAnsi="Times New Roman" w:cs="Times New Roman"/>
-                <w:sz w:val="24"/>
-                <w:szCs w:val="24"/>
-              </w:rPr>
-            </w:pPr>
-            <w:r>
-              <w:rPr>
-                <w:rFonts w:eastAsia="Times New Roman" w:cs="Calibri"/>
-              </w:rPr>
-              <w:t>4 </w:t>
+                <w:rFonts w:eastAsia="Times New Roman" w:cs="Calibri"/>
+              </w:rPr>
+            </w:pPr>
+            <w:r>
+              <w:rPr>
+                <w:rFonts w:eastAsia="Times New Roman" w:cs="Calibri"/>
+              </w:rPr>
+              <w:t>6</w:t>
             </w:r>
           </w:p>
         </w:tc>
         <w:tc>
           <w:tcPr>
             <w:tcW w:w="3505" w:type="dxa"/>
-            <w:tcBorders>
-              <w:top w:val="single" w:sz="6" w:space="0" w:color="000000"/>
-              <w:left w:val="single" w:sz="6" w:space="0" w:color="000000"/>
-              <w:bottom w:val="single" w:sz="6" w:space="0" w:color="000000"/>
-              <w:right w:val="single" w:sz="6" w:space="0" w:color="000000"/>
-            </w:tcBorders>
-            <w:hideMark/>
-          </w:tcPr>
-          <w:p>
-            <w:pPr>
-              <w:widowControl w:val="0"/>
-              <w:spacing w:after="0" w:line="240" w:lineRule="auto"/>
-              <w:textAlignment w:val="baseline"/>
-              <w:rPr>
-                <w:rFonts w:ascii="Times New Roman" w:eastAsia="Times New Roman" w:hAnsi="Times New Roman" w:cs="Times New Roman"/>
-                <w:sz w:val="24"/>
-                <w:szCs w:val="24"/>
-              </w:rPr>
-            </w:pPr>
-            <w:r>
+            <w:gridSpan w:val="2"/>
+            <w:tcBorders>
+              <w:top w:val="single" w:sz="6" w:space="0" w:color="000000"/>
+              <w:left w:val="single" w:sz="6" w:space="0" w:color="000000"/>
+              <w:bottom w:val="single" w:sz="6" w:space="0" w:color="000000"/>
+              <w:right w:val="single" w:sz="6" w:space="0" w:color="000000"/>
+            </w:tcBorders>
+          </w:tcPr>
+          <w:p>
+            <w:pPr>
+              <w:widowControl w:val="0"/>
+              <w:spacing w:after="0" w:line="240" w:lineRule="auto"/>
+              <w:ind w:firstLine="720"/>
+              <w:textAlignment w:val="baseline"/>
               <w:rPr>
                 <w:rFonts w:eastAsia="Times New Roman" w:cs="Calibri"/>
                 <w:color w:val="000000"/>
               </w:rPr>
-              <w:t>Complete Level 1</w:t>
-            </w:r>
+            </w:pPr>
             <w:r>
               <w:rPr>
                 <w:rFonts w:eastAsia="Times New Roman" w:cs="Calibri"/>
                 <w:color w:val="000000"/>
               </w:rPr>
-              <w:t> </w:t>
+              <w:t>See Walrus within the next level</w:t>
             </w:r>
           </w:p>
         </w:tc>
         <w:tc>
           <w:tcPr>
             <w:tcW w:w="3131" w:type="dxa"/>
-            <w:tcBorders>
-              <w:top w:val="single" w:sz="6" w:space="0" w:color="000000"/>
-              <w:left w:val="single" w:sz="6" w:space="0" w:color="000000"/>
-              <w:bottom w:val="single" w:sz="6" w:space="0" w:color="000000"/>
-              <w:right w:val="single" w:sz="6" w:space="0" w:color="000000"/>
-            </w:tcBorders>
-            <w:hideMark/>
-          </w:tcPr>
-          <w:p>
-            <w:pPr>
-              <w:widowControl w:val="0"/>
-              <w:spacing w:after="0" w:line="240" w:lineRule="auto"/>
-              <w:textAlignment w:val="baseline"/>
-              <w:rPr>
-                <w:rFonts w:ascii="Times New Roman" w:eastAsia="Times New Roman" w:hAnsi="Times New Roman" w:cs="Times New Roman"/>
-                <w:sz w:val="24"/>
-                <w:szCs w:val="24"/>
-              </w:rPr>
-            </w:pPr>
-            <w:r>
+            <w:gridSpan w:val="2"/>
+            <w:tcBorders>
+              <w:top w:val="single" w:sz="6" w:space="0" w:color="000000"/>
+              <w:left w:val="single" w:sz="6" w:space="0" w:color="000000"/>
+              <w:bottom w:val="single" w:sz="6" w:space="0" w:color="000000"/>
+              <w:right w:val="single" w:sz="6" w:space="0" w:color="000000"/>
+            </w:tcBorders>
+          </w:tcPr>
+          <w:p>
+            <w:pPr>
+              <w:widowControl w:val="0"/>
+              <w:spacing w:after="0" w:line="240" w:lineRule="auto"/>
+              <w:textAlignment w:val="baseline"/>
               <w:rPr>
                 <w:rFonts w:eastAsia="Times New Roman" w:cs="Calibri"/>
                 <w:color w:val="000000"/>
               </w:rPr>
-              <w:t xml:space="preserve">The User </w:t>
-            </w:r>
+            </w:pPr>
             <w:r>
               <w:rPr>
                 <w:rFonts w:eastAsia="Times New Roman" w:cs="Calibri"/>
                 <w:color w:val="000000"/>
               </w:rPr>
-              <w:t>is able to complete the level and move to the next level</w:t>
+              <w:t>The Player will successfully interact with the walrus</w:t>
             </w:r>
           </w:p>
         </w:tc>
@@ -1153,25 +1752,16 @@
               <w:bottom w:val="single" w:sz="6" w:space="0" w:color="000000"/>
               <w:right w:val="single" w:sz="6" w:space="0" w:color="000000"/>
             </w:tcBorders>
-            <w:hideMark/>
-          </w:tcPr>
-          <w:p>
-            <w:pPr>
-              <w:widowControl w:val="0"/>
-              <w:spacing w:after="0" w:line="240" w:lineRule="auto"/>
-              <w:textAlignment w:val="baseline"/>
-              <w:rPr>
-                <w:rFonts w:ascii="Times New Roman" w:eastAsia="Times New Roman" w:hAnsi="Times New Roman" w:cs="Times New Roman"/>
-                <w:sz w:val="24"/>
-                <w:szCs w:val="24"/>
-              </w:rPr>
-            </w:pPr>
-            <w:r>
-              <w:rPr>
-                <w:rFonts w:eastAsia="Times New Roman" w:cs="Calibri"/>
-              </w:rPr>
-              <w:t> </w:t>
-            </w:r>
+          </w:tcPr>
+          <w:p>
+            <w:pPr>
+              <w:widowControl w:val="0"/>
+              <w:spacing w:after="0" w:line="240" w:lineRule="auto"/>
+              <w:textAlignment w:val="baseline"/>
+              <w:rPr>
+                <w:rFonts w:eastAsia="Times New Roman" w:cs="Calibri"/>
+              </w:rPr>
+            </w:pPr>
           </w:p>
         </w:tc>
       </w:tr>
@@ -1200,24 +1790,26 @@
               <w:rPr>
                 <w:rFonts w:eastAsia="Times New Roman" w:cs="Calibri"/>
               </w:rPr>
-              <w:t>5</w:t>
+              <w:t>7</w:t>
             </w:r>
           </w:p>
         </w:tc>
         <w:tc>
           <w:tcPr>
             <w:tcW w:w="3505" w:type="dxa"/>
-            <w:tcBorders>
-              <w:top w:val="single" w:sz="6" w:space="0" w:color="000000"/>
-              <w:left w:val="single" w:sz="6" w:space="0" w:color="000000"/>
-              <w:bottom w:val="single" w:sz="6" w:space="0" w:color="000000"/>
-              <w:right w:val="single" w:sz="6" w:space="0" w:color="000000"/>
-            </w:tcBorders>
-          </w:tcPr>
-          <w:p>
-            <w:pPr>
-              <w:widowControl w:val="0"/>
-              <w:spacing w:after="0" w:line="240" w:lineRule="auto"/>
+            <w:gridSpan w:val="2"/>
+            <w:tcBorders>
+              <w:top w:val="single" w:sz="6" w:space="0" w:color="000000"/>
+              <w:left w:val="single" w:sz="6" w:space="0" w:color="000000"/>
+              <w:bottom w:val="single" w:sz="6" w:space="0" w:color="000000"/>
+              <w:right w:val="single" w:sz="6" w:space="0" w:color="000000"/>
+            </w:tcBorders>
+          </w:tcPr>
+          <w:p>
+            <w:pPr>
+              <w:widowControl w:val="0"/>
+              <w:spacing w:after="0" w:line="240" w:lineRule="auto"/>
+              <w:ind w:firstLine="720"/>
               <w:textAlignment w:val="baseline"/>
               <w:rPr>
                 <w:rFonts w:eastAsia="Times New Roman" w:cs="Calibri"/>
@@ -1229,50 +1821,37 @@
                 <w:rFonts w:eastAsia="Times New Roman" w:cs="Calibri"/>
                 <w:color w:val="000000"/>
               </w:rPr>
-              <w:t xml:space="preserve">Enter </w:t>
-            </w:r>
-            <w:r>
+              <w:t>Complete the level</w:t>
+            </w:r>
+          </w:p>
+        </w:tc>
+        <w:tc>
+          <w:tcPr>
+            <w:tcW w:w="3131" w:type="dxa"/>
+            <w:gridSpan w:val="2"/>
+            <w:tcBorders>
+              <w:top w:val="single" w:sz="6" w:space="0" w:color="000000"/>
+              <w:left w:val="single" w:sz="6" w:space="0" w:color="000000"/>
+              <w:bottom w:val="single" w:sz="6" w:space="0" w:color="000000"/>
+              <w:right w:val="single" w:sz="6" w:space="0" w:color="000000"/>
+            </w:tcBorders>
+          </w:tcPr>
+          <w:p>
+            <w:pPr>
+              <w:widowControl w:val="0"/>
+              <w:spacing w:after="0" w:line="240" w:lineRule="auto"/>
+              <w:textAlignment w:val="baseline"/>
               <w:rPr>
                 <w:rFonts w:eastAsia="Times New Roman" w:cs="Calibri"/>
                 <w:color w:val="000000"/>
               </w:rPr>
-              <w:t>next Level</w:t>
-            </w:r>
-          </w:p>
-        </w:tc>
-        <w:tc>
-          <w:tcPr>
-            <w:tcW w:w="3131" w:type="dxa"/>
-            <w:tcBorders>
-              <w:top w:val="single" w:sz="6" w:space="0" w:color="000000"/>
-              <w:left w:val="single" w:sz="6" w:space="0" w:color="000000"/>
-              <w:bottom w:val="single" w:sz="6" w:space="0" w:color="000000"/>
-              <w:right w:val="single" w:sz="6" w:space="0" w:color="000000"/>
-            </w:tcBorders>
-          </w:tcPr>
-          <w:p>
-            <w:pPr>
-              <w:widowControl w:val="0"/>
-              <w:spacing w:after="0" w:line="240" w:lineRule="auto"/>
-              <w:textAlignment w:val="baseline"/>
+            </w:pPr>
+            <w:r>
               <w:rPr>
                 <w:rFonts w:eastAsia="Times New Roman" w:cs="Calibri"/>
                 <w:color w:val="000000"/>
               </w:rPr>
-            </w:pPr>
-            <w:r>
-              <w:rPr>
-                <w:rFonts w:eastAsia="Times New Roman" w:cs="Calibri"/>
-                <w:color w:val="000000"/>
-              </w:rPr>
-              <w:t xml:space="preserve">The Player enters the game on </w:t>
-            </w:r>
-            <w:r>
-              <w:rPr>
-                <w:rFonts w:eastAsia="Times New Roman" w:cs="Calibri"/>
-                <w:color w:val="000000"/>
-              </w:rPr>
-              <w:t>the next level</w:t>
+              <w:t>The User is able to complete the level and move to the next level</w:t>
             </w:r>
           </w:p>
         </w:tc>
@@ -1323,13 +1902,14 @@
               <w:rPr>
                 <w:rFonts w:eastAsia="Times New Roman" w:cs="Calibri"/>
               </w:rPr>
-              <w:t>6</w:t>
+              <w:t>8</w:t>
             </w:r>
           </w:p>
         </w:tc>
         <w:tc>
           <w:tcPr>
             <w:tcW w:w="3505" w:type="dxa"/>
+            <w:gridSpan w:val="2"/>
             <w:tcBorders>
               <w:top w:val="single" w:sz="6" w:space="0" w:color="000000"/>
               <w:left w:val="single" w:sz="6" w:space="0" w:color="000000"/>
@@ -1353,43 +1933,37 @@
                 <w:rFonts w:eastAsia="Times New Roman" w:cs="Calibri"/>
                 <w:color w:val="000000"/>
               </w:rPr>
-              <w:t xml:space="preserve">See Walrus within </w:t>
-            </w:r>
-            <w:r>
+              <w:t>Successfully repeat steps 5-7 for the rest of the levels</w:t>
+            </w:r>
+          </w:p>
+        </w:tc>
+        <w:tc>
+          <w:tcPr>
+            <w:tcW w:w="3131" w:type="dxa"/>
+            <w:gridSpan w:val="2"/>
+            <w:tcBorders>
+              <w:top w:val="single" w:sz="6" w:space="0" w:color="000000"/>
+              <w:left w:val="single" w:sz="6" w:space="0" w:color="000000"/>
+              <w:bottom w:val="single" w:sz="6" w:space="0" w:color="000000"/>
+              <w:right w:val="single" w:sz="6" w:space="0" w:color="000000"/>
+            </w:tcBorders>
+          </w:tcPr>
+          <w:p>
+            <w:pPr>
+              <w:widowControl w:val="0"/>
+              <w:spacing w:after="0" w:line="240" w:lineRule="auto"/>
+              <w:textAlignment w:val="baseline"/>
               <w:rPr>
                 <w:rFonts w:eastAsia="Times New Roman" w:cs="Calibri"/>
                 <w:color w:val="000000"/>
               </w:rPr>
-              <w:t>the next level</w:t>
-            </w:r>
-          </w:p>
-        </w:tc>
-        <w:tc>
-          <w:tcPr>
-            <w:tcW w:w="3131" w:type="dxa"/>
-            <w:tcBorders>
-              <w:top w:val="single" w:sz="6" w:space="0" w:color="000000"/>
-              <w:left w:val="single" w:sz="6" w:space="0" w:color="000000"/>
-              <w:bottom w:val="single" w:sz="6" w:space="0" w:color="000000"/>
-              <w:right w:val="single" w:sz="6" w:space="0" w:color="000000"/>
-            </w:tcBorders>
-          </w:tcPr>
-          <w:p>
-            <w:pPr>
-              <w:widowControl w:val="0"/>
-              <w:spacing w:after="0" w:line="240" w:lineRule="auto"/>
-              <w:textAlignment w:val="baseline"/>
+            </w:pPr>
+            <w:r>
               <w:rPr>
                 <w:rFonts w:eastAsia="Times New Roman" w:cs="Calibri"/>
                 <w:color w:val="000000"/>
               </w:rPr>
-            </w:pPr>
-            <w:r>
-              <w:rPr>
-                <w:rFonts w:eastAsia="Times New Roman" w:cs="Calibri"/>
-                <w:color w:val="000000"/>
-              </w:rPr>
-              <w:t>The Player will successfully interact with the walrus</w:t>
+              <w:t>User will see walrus in every level giving a bit more backstory each level</w:t>
             </w:r>
           </w:p>
         </w:tc>
@@ -1415,335 +1989,74 @@
           </w:p>
         </w:tc>
       </w:tr>
+    </w:tbl>
+    <w:p/>
+    <w:tbl>
+      <w:tblPr>
+        <w:tblStyle w:val="TableGrid"/>
+        <w:tblW w:w="9315" w:type="dxa"/>
+        <w:tblLayout w:type="fixed"/>
+        <w:tblLook w:val="06A0" w:firstRow="1" w:lastRow="0" w:firstColumn="1" w:lastColumn="0" w:noHBand="1" w:noVBand="1"/>
+      </w:tblPr>
+      <w:tblGrid>
+        <w:gridCol w:w="3105"/>
+        <w:gridCol w:w="3105"/>
+        <w:gridCol w:w="3105"/>
+      </w:tblGrid>
       <w:tr>
         <w:tc>
           <w:tcPr>
-            <w:tcW w:w="1168" w:type="dxa"/>
-            <w:tcBorders>
-              <w:top w:val="single" w:sz="6" w:space="0" w:color="000000"/>
-              <w:left w:val="single" w:sz="6" w:space="0" w:color="000000"/>
-              <w:bottom w:val="single" w:sz="6" w:space="0" w:color="000000"/>
-              <w:right w:val="single" w:sz="6" w:space="0" w:color="000000"/>
-            </w:tcBorders>
-          </w:tcPr>
-          <w:p>
-            <w:pPr>
-              <w:widowControl w:val="0"/>
-              <w:spacing w:after="0" w:line="240" w:lineRule="auto"/>
-              <w:jc w:val="center"/>
-              <w:textAlignment w:val="baseline"/>
-              <w:rPr>
-                <w:rFonts w:eastAsia="Times New Roman" w:cs="Calibri"/>
-              </w:rPr>
-            </w:pPr>
-            <w:r>
-              <w:rPr>
-                <w:rFonts w:eastAsia="Times New Roman" w:cs="Calibri"/>
-              </w:rPr>
-              <w:t>7</w:t>
-            </w:r>
-          </w:p>
-        </w:tc>
-        <w:tc>
-          <w:tcPr>
-            <w:tcW w:w="3505" w:type="dxa"/>
-            <w:tcBorders>
-              <w:top w:val="single" w:sz="6" w:space="0" w:color="000000"/>
-              <w:left w:val="single" w:sz="6" w:space="0" w:color="000000"/>
-              <w:bottom w:val="single" w:sz="6" w:space="0" w:color="000000"/>
-              <w:right w:val="single" w:sz="6" w:space="0" w:color="000000"/>
-            </w:tcBorders>
-          </w:tcPr>
-          <w:p>
-            <w:pPr>
-              <w:widowControl w:val="0"/>
-              <w:spacing w:after="0" w:line="240" w:lineRule="auto"/>
-              <w:ind w:firstLine="720"/>
-              <w:textAlignment w:val="baseline"/>
-              <w:rPr>
-                <w:rFonts w:eastAsia="Times New Roman" w:cs="Calibri"/>
-                <w:color w:val="000000"/>
-              </w:rPr>
-            </w:pPr>
-            <w:r>
-              <w:rPr>
-                <w:rFonts w:eastAsia="Times New Roman" w:cs="Calibri"/>
-                <w:color w:val="000000"/>
-              </w:rPr>
-              <w:t xml:space="preserve">Complete </w:t>
-            </w:r>
-            <w:r>
-              <w:rPr>
-                <w:rFonts w:eastAsia="Times New Roman" w:cs="Calibri"/>
-                <w:color w:val="000000"/>
-              </w:rPr>
-              <w:t>the level</w:t>
-            </w:r>
-          </w:p>
-        </w:tc>
-        <w:tc>
-          <w:tcPr>
-            <w:tcW w:w="3131" w:type="dxa"/>
-            <w:tcBorders>
-              <w:top w:val="single" w:sz="6" w:space="0" w:color="000000"/>
-              <w:left w:val="single" w:sz="6" w:space="0" w:color="000000"/>
-              <w:bottom w:val="single" w:sz="6" w:space="0" w:color="000000"/>
-              <w:right w:val="single" w:sz="6" w:space="0" w:color="000000"/>
-            </w:tcBorders>
-          </w:tcPr>
-          <w:p>
-            <w:pPr>
-              <w:widowControl w:val="0"/>
-              <w:spacing w:after="0" w:line="240" w:lineRule="auto"/>
-              <w:textAlignment w:val="baseline"/>
-              <w:rPr>
-                <w:rFonts w:eastAsia="Times New Roman" w:cs="Calibri"/>
-                <w:color w:val="000000"/>
-              </w:rPr>
-            </w:pPr>
-            <w:r>
-              <w:rPr>
-                <w:rFonts w:eastAsia="Times New Roman" w:cs="Calibri"/>
-                <w:color w:val="000000"/>
-              </w:rPr>
-              <w:t>The User is able to complete the level and move to the next level</w:t>
-            </w:r>
-          </w:p>
-        </w:tc>
-        <w:tc>
-          <w:tcPr>
-            <w:tcW w:w="1541" w:type="dxa"/>
-            <w:tcBorders>
-              <w:top w:val="single" w:sz="6" w:space="0" w:color="000000"/>
-              <w:left w:val="single" w:sz="6" w:space="0" w:color="000000"/>
-              <w:bottom w:val="single" w:sz="6" w:space="0" w:color="000000"/>
-              <w:right w:val="single" w:sz="6" w:space="0" w:color="000000"/>
-            </w:tcBorders>
-          </w:tcPr>
-          <w:p>
-            <w:pPr>
-              <w:widowControl w:val="0"/>
-              <w:spacing w:after="0" w:line="240" w:lineRule="auto"/>
-              <w:textAlignment w:val="baseline"/>
-              <w:rPr>
-                <w:rFonts w:eastAsia="Times New Roman" w:cs="Calibri"/>
-              </w:rPr>
-            </w:pPr>
-          </w:p>
-        </w:tc>
-      </w:tr>
-      <w:tr>
-        <w:tc>
-          <w:tcPr>
-            <w:tcW w:w="1168" w:type="dxa"/>
-            <w:tcBorders>
-              <w:top w:val="single" w:sz="6" w:space="0" w:color="000000"/>
-              <w:left w:val="single" w:sz="6" w:space="0" w:color="000000"/>
-              <w:bottom w:val="single" w:sz="6" w:space="0" w:color="000000"/>
-              <w:right w:val="single" w:sz="6" w:space="0" w:color="000000"/>
-            </w:tcBorders>
-          </w:tcPr>
-          <w:p>
-            <w:pPr>
-              <w:widowControl w:val="0"/>
-              <w:spacing w:after="0" w:line="240" w:lineRule="auto"/>
-              <w:jc w:val="center"/>
-              <w:textAlignment w:val="baseline"/>
-              <w:rPr>
-                <w:rFonts w:eastAsia="Times New Roman" w:cs="Calibri"/>
-              </w:rPr>
-            </w:pPr>
-            <w:r>
-              <w:rPr>
-                <w:rFonts w:eastAsia="Times New Roman" w:cs="Calibri"/>
-              </w:rPr>
-              <w:t>8</w:t>
-            </w:r>
-          </w:p>
-        </w:tc>
-        <w:tc>
-          <w:tcPr>
-            <w:tcW w:w="3505" w:type="dxa"/>
-            <w:tcBorders>
-              <w:top w:val="single" w:sz="6" w:space="0" w:color="000000"/>
-              <w:left w:val="single" w:sz="6" w:space="0" w:color="000000"/>
-              <w:bottom w:val="single" w:sz="6" w:space="0" w:color="000000"/>
-              <w:right w:val="single" w:sz="6" w:space="0" w:color="000000"/>
-            </w:tcBorders>
-          </w:tcPr>
-          <w:p>
-            <w:pPr>
-              <w:widowControl w:val="0"/>
-              <w:spacing w:after="0" w:line="240" w:lineRule="auto"/>
-              <w:ind w:firstLine="720"/>
-              <w:textAlignment w:val="baseline"/>
-              <w:rPr>
-                <w:rFonts w:eastAsia="Times New Roman" w:cs="Calibri"/>
-                <w:color w:val="000000"/>
-              </w:rPr>
-            </w:pPr>
-            <w:r>
-              <w:rPr>
-                <w:rFonts w:eastAsia="Times New Roman" w:cs="Calibri"/>
-                <w:color w:val="000000"/>
-              </w:rPr>
-              <w:t>Successfully repeat steps 5-7 for the rest of the levels</w:t>
-            </w:r>
-          </w:p>
-        </w:tc>
-        <w:tc>
-          <w:tcPr>
-            <w:tcW w:w="3131" w:type="dxa"/>
-            <w:tcBorders>
-              <w:top w:val="single" w:sz="6" w:space="0" w:color="000000"/>
-              <w:left w:val="single" w:sz="6" w:space="0" w:color="000000"/>
-              <w:bottom w:val="single" w:sz="6" w:space="0" w:color="000000"/>
-              <w:right w:val="single" w:sz="6" w:space="0" w:color="000000"/>
-            </w:tcBorders>
-          </w:tcPr>
-          <w:p>
-            <w:pPr>
-              <w:widowControl w:val="0"/>
-              <w:spacing w:after="0" w:line="240" w:lineRule="auto"/>
-              <w:textAlignment w:val="baseline"/>
-              <w:rPr>
-                <w:rFonts w:eastAsia="Times New Roman" w:cs="Calibri"/>
-                <w:color w:val="000000"/>
-              </w:rPr>
-            </w:pPr>
-            <w:r>
-              <w:rPr>
-                <w:rFonts w:eastAsia="Times New Roman" w:cs="Calibri"/>
-                <w:color w:val="000000"/>
-              </w:rPr>
-              <w:t>User will see walrus in every level giving a bit more backstory each level</w:t>
-            </w:r>
-          </w:p>
-        </w:tc>
-        <w:tc>
-          <w:tcPr>
-            <w:tcW w:w="1541" w:type="dxa"/>
-            <w:tcBorders>
-              <w:top w:val="single" w:sz="6" w:space="0" w:color="000000"/>
-              <w:left w:val="single" w:sz="6" w:space="0" w:color="000000"/>
-              <w:bottom w:val="single" w:sz="6" w:space="0" w:color="000000"/>
-              <w:right w:val="single" w:sz="6" w:space="0" w:color="000000"/>
-            </w:tcBorders>
-          </w:tcPr>
-          <w:p>
-            <w:pPr>
-              <w:widowControl w:val="0"/>
-              <w:spacing w:after="0" w:line="240" w:lineRule="auto"/>
-              <w:textAlignment w:val="baseline"/>
-              <w:rPr>
-                <w:rFonts w:eastAsia="Times New Roman" w:cs="Calibri"/>
-              </w:rPr>
-            </w:pPr>
-          </w:p>
-        </w:tc>
-      </w:tr>
-      <w:tr>
-        <w:tc>
-          <w:tcPr>
-            <w:tcW w:w="4673" w:type="dxa"/>
-            <w:gridSpan w:val="2"/>
-            <w:tcBorders>
-              <w:top w:val="single" w:sz="6" w:space="0" w:color="000000"/>
-              <w:left w:val="single" w:sz="6" w:space="0" w:color="000000"/>
-              <w:bottom w:val="single" w:sz="6" w:space="0" w:color="000000"/>
-              <w:right w:val="single" w:sz="6" w:space="0" w:color="000000"/>
-            </w:tcBorders>
-            <w:hideMark/>
-          </w:tcPr>
-          <w:p>
-            <w:pPr>
-              <w:widowControl w:val="0"/>
-              <w:spacing w:after="0" w:line="240" w:lineRule="auto"/>
-              <w:textAlignment w:val="baseline"/>
-              <w:rPr>
-                <w:rFonts w:ascii="Times New Roman" w:eastAsia="Times New Roman" w:hAnsi="Times New Roman" w:cs="Times New Roman"/>
-                <w:sz w:val="24"/>
-                <w:szCs w:val="24"/>
-              </w:rPr>
-            </w:pPr>
-            <w:r>
-              <w:rPr>
-                <w:rFonts w:eastAsia="Times New Roman" w:cs="Calibri"/>
+            <w:tcW w:w="3105" w:type="dxa"/>
+          </w:tcPr>
+          <w:p>
+            <w:pPr>
+              <w:rPr>
+                <w:rFonts w:ascii="Calibri" w:eastAsia="Calibri" w:hAnsi="Calibri" w:cs="Calibri"/>
+              </w:rPr>
+            </w:pPr>
+            <w:r>
+              <w:rPr>
+                <w:rFonts w:eastAsia="Calibri" w:cs="Calibri"/>
                 <w:b/>
                 <w:bCs/>
               </w:rPr>
-              <w:t>Tester:</w:t>
-            </w:r>
-            <w:r>
-              <w:rPr>
-                <w:rFonts w:eastAsia="Times New Roman" w:cs="Calibri"/>
-              </w:rPr>
-              <w:t> </w:t>
-            </w:r>
-          </w:p>
-          <w:p>
-            <w:pPr>
-              <w:widowControl w:val="0"/>
-              <w:spacing w:after="0" w:line="240" w:lineRule="auto"/>
-              <w:textAlignment w:val="baseline"/>
-              <w:rPr>
-                <w:rFonts w:ascii="Times New Roman" w:eastAsia="Times New Roman" w:hAnsi="Times New Roman" w:cs="Times New Roman"/>
-                <w:sz w:val="24"/>
-                <w:szCs w:val="24"/>
-              </w:rPr>
-            </w:pPr>
-            <w:r>
-              <w:rPr>
-                <w:rFonts w:eastAsia="Times New Roman" w:cs="Calibri"/>
-                <w:b/>
-                <w:bCs/>
-              </w:rPr>
-              <w:t>Date of Test:</w:t>
-            </w:r>
-            <w:r>
-              <w:rPr>
-                <w:rFonts w:eastAsia="Times New Roman" w:cs="Calibri"/>
-              </w:rPr>
-              <w:t> </w:t>
-            </w:r>
-          </w:p>
-        </w:tc>
-        <w:tc>
-          <w:tcPr>
-            <w:tcW w:w="4672" w:type="dxa"/>
-            <w:gridSpan w:val="2"/>
-            <w:tcBorders>
-              <w:top w:val="single" w:sz="6" w:space="0" w:color="000000"/>
-              <w:left w:val="single" w:sz="6" w:space="0" w:color="000000"/>
-              <w:bottom w:val="single" w:sz="6" w:space="0" w:color="000000"/>
-              <w:right w:val="single" w:sz="6" w:space="0" w:color="000000"/>
-            </w:tcBorders>
-            <w:hideMark/>
-          </w:tcPr>
-          <w:p>
-            <w:pPr>
-              <w:widowControl w:val="0"/>
-              <w:spacing w:after="0" w:line="240" w:lineRule="auto"/>
-              <w:textAlignment w:val="baseline"/>
-              <w:rPr>
-                <w:rFonts w:ascii="Times New Roman" w:eastAsia="Times New Roman" w:hAnsi="Times New Roman" w:cs="Times New Roman"/>
-                <w:sz w:val="24"/>
-                <w:szCs w:val="24"/>
-              </w:rPr>
-            </w:pPr>
-            <w:r>
-              <w:rPr>
-                <w:rFonts w:eastAsia="Times New Roman" w:cs="Calibri"/>
-                <w:b/>
-                <w:bCs/>
-              </w:rPr>
-              <w:t>Test Result: (P/F/B):</w:t>
-            </w:r>
-            <w:r>
-              <w:rPr>
-                <w:rFonts w:eastAsia="Times New Roman" w:cs="Calibri"/>
-              </w:rPr>
-              <w:t> </w:t>
+              <w:t>Test Cleanup</w:t>
+            </w:r>
+          </w:p>
+        </w:tc>
+        <w:tc>
+          <w:tcPr>
+            <w:tcW w:w="3105" w:type="dxa"/>
+          </w:tcPr>
+          <w:p>
+            <w:pPr>
+              <w:rPr>
+                <w:rFonts w:ascii="Calibri" w:eastAsia="Calibri" w:hAnsi="Calibri" w:cs="Calibri"/>
+              </w:rPr>
+            </w:pPr>
+            <w:r>
+              <w:rPr>
+                <w:rFonts w:eastAsia="Calibri" w:cs="Calibri"/>
+              </w:rPr>
+              <w:t>None</w:t>
+            </w:r>
+          </w:p>
+        </w:tc>
+        <w:tc>
+          <w:tcPr>
+            <w:tcW w:w="3105" w:type="dxa"/>
+          </w:tcPr>
+          <w:p>
+            <w:pPr>
+              <w:rPr>
+                <w:rFonts w:ascii="Calibri" w:eastAsia="Calibri" w:hAnsi="Calibri" w:cs="Calibri"/>
+              </w:rPr>
+            </w:pPr>
+            <w:r>
+              <w:rPr>
+                <w:rFonts w:eastAsia="Calibri" w:cs="Calibri"/>
+              </w:rPr>
+              <w:t>N/A</w:t>
             </w:r>
           </w:p>
         </w:tc>
@@ -1751,28 +2064,141 @@
     </w:tbl>
     <w:p>
       <w:pPr>
-        <w:spacing w:after="0" w:line="240" w:lineRule="auto"/>
-        <w:textAlignment w:val="baseline"/>
         <w:rPr>
-          <w:rFonts w:ascii="Segoe UI" w:eastAsia="Times New Roman" w:hAnsi="Segoe UI" w:cs="Segoe UI"/>
-          <w:sz w:val="18"/>
-          <w:szCs w:val="18"/>
+          <w:rFonts w:ascii="Calibri" w:eastAsia="Calibri" w:hAnsi="Calibri" w:cs="Calibri"/>
+          <w:color w:val="000000" w:themeColor="text1"/>
+        </w:rPr>
+      </w:pPr>
+    </w:p>
+    <w:p>
+      <w:pPr>
+        <w:rPr>
+          <w:rFonts w:ascii="Calibri" w:eastAsia="Calibri" w:hAnsi="Calibri" w:cs="Calibri"/>
+          <w:color w:val="000000" w:themeColor="text1"/>
         </w:rPr>
       </w:pPr>
       <w:r>
         <w:rPr>
-          <w:rFonts w:eastAsia="Times New Roman" w:cs="Calibri"/>
+          <w:rFonts w:eastAsia="Calibri" w:cs="Calibri"/>
+          <w:b/>
+          <w:bCs/>
+          <w:color w:val="000000" w:themeColor="text1"/>
         </w:rPr>
-        <w:t> </w:t>
+        <w:lastRenderedPageBreak/>
+        <w:t>Test Result</w:t>
+      </w:r>
+    </w:p>
+    <w:tbl>
+      <w:tblPr>
+        <w:tblStyle w:val="TableGrid"/>
+        <w:tblW w:w="9315" w:type="dxa"/>
+        <w:tblLayout w:type="fixed"/>
+        <w:tblLook w:val="06A0" w:firstRow="1" w:lastRow="0" w:firstColumn="1" w:lastColumn="0" w:noHBand="1" w:noVBand="1"/>
+      </w:tblPr>
+      <w:tblGrid>
+        <w:gridCol w:w="3105"/>
+        <w:gridCol w:w="3105"/>
+        <w:gridCol w:w="3105"/>
+      </w:tblGrid>
+      <w:tr>
+        <w:tc>
+          <w:tcPr>
+            <w:tcW w:w="3105" w:type="dxa"/>
+          </w:tcPr>
+          <w:p>
+            <w:pPr>
+              <w:rPr>
+                <w:rFonts w:ascii="Calibri" w:eastAsia="Calibri" w:hAnsi="Calibri" w:cs="Calibri"/>
+              </w:rPr>
+            </w:pPr>
+            <w:r>
+              <w:rPr>
+                <w:rFonts w:eastAsia="Calibri" w:cs="Calibri"/>
+                <w:b/>
+                <w:bCs/>
+              </w:rPr>
+              <w:t>Tester:</w:t>
+            </w:r>
+            <w:r>
+              <w:rPr>
+                <w:rFonts w:eastAsia="Calibri" w:cs="Calibri"/>
+              </w:rPr>
+              <w:t xml:space="preserve"> </w:t>
+            </w:r>
+          </w:p>
+        </w:tc>
+        <w:tc>
+          <w:tcPr>
+            <w:tcW w:w="3105" w:type="dxa"/>
+          </w:tcPr>
+          <w:p>
+            <w:pPr>
+              <w:rPr>
+                <w:rFonts w:ascii="Calibri" w:eastAsia="Calibri" w:hAnsi="Calibri" w:cs="Calibri"/>
+              </w:rPr>
+            </w:pPr>
+            <w:r>
+              <w:rPr>
+                <w:rFonts w:eastAsia="Calibri" w:cs="Calibri"/>
+                <w:b/>
+                <w:bCs/>
+              </w:rPr>
+              <w:t>Date of test:</w:t>
+            </w:r>
+            <w:r>
+              <w:rPr>
+                <w:rFonts w:eastAsia="Calibri" w:cs="Calibri"/>
+              </w:rPr>
+              <w:t xml:space="preserve"> </w:t>
+            </w:r>
+          </w:p>
+        </w:tc>
+        <w:tc>
+          <w:tcPr>
+            <w:tcW w:w="3105" w:type="dxa"/>
+          </w:tcPr>
+          <w:p>
+            <w:pPr>
+              <w:rPr>
+                <w:rFonts w:ascii="Calibri" w:eastAsia="Calibri" w:hAnsi="Calibri" w:cs="Calibri"/>
+              </w:rPr>
+            </w:pPr>
+            <w:r>
+              <w:rPr>
+                <w:rFonts w:eastAsia="Calibri" w:cs="Calibri"/>
+                <w:b/>
+                <w:bCs/>
+              </w:rPr>
+              <w:t xml:space="preserve">Test Result (P/F/B): </w:t>
+            </w:r>
+          </w:p>
+        </w:tc>
+      </w:tr>
+    </w:tbl>
+    <w:p>
+      <w:pPr>
+        <w:rPr>
+          <w:rFonts w:ascii="Calibri" w:eastAsia="Calibri" w:hAnsi="Calibri" w:cs="Calibri"/>
+          <w:color w:val="000000" w:themeColor="text1"/>
+        </w:rPr>
+      </w:pPr>
+      <w:r>
+        <w:rPr>
+          <w:rFonts w:eastAsia="Calibri" w:cs="Calibri"/>
+          <w:color w:val="000000" w:themeColor="text1"/>
+        </w:rPr>
+        <w:t xml:space="preserve"> </w:t>
       </w:r>
       <w:r>
         <w:rPr>
-          <w:rFonts w:eastAsia="Times New Roman" w:cs="Calibri"/>
+          <w:rFonts w:eastAsia="Calibri" w:cs="Calibri"/>
+          <w:b/>
+          <w:bCs/>
+          <w:color w:val="000000" w:themeColor="text1"/>
         </w:rPr>
-        <w:br/>
+        <w:t>Notes:</w:t>
       </w:r>
     </w:p>
-    <w:p/>
     <w:p/>
     <w:sectPr>
       <w:pgSz w:w="12240" w:h="15840"/>
@@ -1956,7 +2382,7 @@
     <w:lsdException w:name="Table Web 2" w:semiHidden="1" w:unhideWhenUsed="1"/>
     <w:lsdException w:name="Table Web 3" w:semiHidden="1" w:unhideWhenUsed="1"/>
     <w:lsdException w:name="Balloon Text" w:semiHidden="1" w:unhideWhenUsed="1"/>
-    <w:lsdException w:name="Table Grid" w:uiPriority="39"/>
+    <w:lsdException w:name="Table Grid" w:uiPriority="59"/>
     <w:lsdException w:name="Table Theme" w:semiHidden="1" w:unhideWhenUsed="1"/>
     <w:lsdException w:name="Placeholder Text" w:semiHidden="1"/>
     <w:lsdException w:name="No Spacing" w:uiPriority="1" w:qFormat="1"/>
@@ -2214,6 +2640,26 @@
     <w:uiPriority w:val="99"/>
     <w:semiHidden/>
     <w:unhideWhenUsed/>
+  </w:style>
+  <w:style w:type="table" w:styleId="TableGrid">
+    <w:name w:val="Table Grid"/>
+    <w:basedOn w:val="TableNormal"/>
+    <w:uiPriority w:val="59"/>
+    <w:rsid w:val="00B62933"/>
+    <w:pPr>
+      <w:suppressAutoHyphens/>
+      <w:spacing w:after="0" w:line="240" w:lineRule="auto"/>
+    </w:pPr>
+    <w:tblPr>
+      <w:tblBorders>
+        <w:top w:val="single" w:sz="4" w:space="0" w:color="000000" w:themeColor="text1"/>
+        <w:left w:val="single" w:sz="4" w:space="0" w:color="000000" w:themeColor="text1"/>
+        <w:bottom w:val="single" w:sz="4" w:space="0" w:color="000000" w:themeColor="text1"/>
+        <w:right w:val="single" w:sz="4" w:space="0" w:color="000000" w:themeColor="text1"/>
+        <w:insideH w:val="single" w:sz="4" w:space="0" w:color="000000" w:themeColor="text1"/>
+        <w:insideV w:val="single" w:sz="4" w:space="0" w:color="000000" w:themeColor="text1"/>
+      </w:tblBorders>
+    </w:tblPr>
   </w:style>
 </w:styles>
 </file>

</xml_diff>